<commit_message>
added Ackowledgement and Ericsson logo
added Ackowledgement and Ericsson logo to version 3_2 in the document on system.
just copy those 2.
</commit_message>
<xml_diff>
--- a/MasterThesisKoustubh_version3_2.docx
+++ b/MasterThesisKoustubh_version3_2.docx
@@ -21,9 +21,9 @@
         <w:tblLook w:val="04A0" w:firstRow="1" w:lastRow="0" w:firstColumn="1" w:lastColumn="0" w:noHBand="0" w:noVBand="1"/>
       </w:tblPr>
       <w:tblGrid>
-        <w:gridCol w:w="1651"/>
-        <w:gridCol w:w="3500"/>
-        <w:gridCol w:w="1871"/>
+        <w:gridCol w:w="1636"/>
+        <w:gridCol w:w="3190"/>
+        <w:gridCol w:w="2196"/>
       </w:tblGrid>
       <w:tr>
         <w:tc>
@@ -143,6 +143,55 @@
                 <w:lang w:val="en-US"/>
               </w:rPr>
             </w:pPr>
+            <w:r>
+              <w:rPr>
+                <w:noProof/>
+                <w:sz w:val="25"/>
+                <w:szCs w:val="25"/>
+                <w:lang w:val="en-US"/>
+              </w:rPr>
+              <w:drawing>
+                <wp:inline distT="0" distB="0" distL="0" distR="0" wp14:anchorId="41C67BA2" wp14:editId="34E492C5">
+                  <wp:extent cx="1255119" cy="753036"/>
+                  <wp:effectExtent l="0" t="0" r="2540" b="9525"/>
+                  <wp:docPr id="11" name="Picture 11"/>
+                  <wp:cNvGraphicFramePr>
+                    <a:graphicFrameLocks xmlns:a="http://schemas.openxmlformats.org/drawingml/2006/main" noChangeAspect="1"/>
+                  </wp:cNvGraphicFramePr>
+                  <a:graphic xmlns:a="http://schemas.openxmlformats.org/drawingml/2006/main">
+                    <a:graphicData uri="http://schemas.openxmlformats.org/drawingml/2006/picture">
+                      <pic:pic xmlns:pic="http://schemas.openxmlformats.org/drawingml/2006/picture">
+                        <pic:nvPicPr>
+                          <pic:cNvPr id="11" name="ericsson-logo.jpg"/>
+                          <pic:cNvPicPr/>
+                        </pic:nvPicPr>
+                        <pic:blipFill>
+                          <a:blip r:embed="rId9" cstate="print">
+                            <a:extLst>
+                              <a:ext uri="{28A0092B-C50C-407E-A947-70E740481C1C}">
+                                <a14:useLocalDpi xmlns:a14="http://schemas.microsoft.com/office/drawing/2010/main" val="0"/>
+                              </a:ext>
+                            </a:extLst>
+                          </a:blip>
+                          <a:stretch>
+                            <a:fillRect/>
+                          </a:stretch>
+                        </pic:blipFill>
+                        <pic:spPr>
+                          <a:xfrm>
+                            <a:off x="0" y="0"/>
+                            <a:ext cx="1289890" cy="773898"/>
+                          </a:xfrm>
+                          <a:prstGeom prst="rect">
+                            <a:avLst/>
+                          </a:prstGeom>
+                        </pic:spPr>
+                      </pic:pic>
+                    </a:graphicData>
+                  </a:graphic>
+                </wp:inline>
+              </w:drawing>
+            </w:r>
           </w:p>
         </w:tc>
       </w:tr>
@@ -209,6 +258,8 @@
         </w:rPr>
         <w:br/>
       </w:r>
+      <w:bookmarkStart w:id="5" w:name="_GoBack"/>
+      <w:bookmarkEnd w:id="5"/>
       <w:r>
         <w:rPr>
           <w:sz w:val="25"/>
@@ -399,9 +450,9 @@
           <w:lang w:val="en-US"/>
         </w:rPr>
       </w:pPr>
-      <w:bookmarkStart w:id="5" w:name="page2"/>
-      <w:bookmarkStart w:id="6" w:name="_Toc498623818"/>
-      <w:bookmarkEnd w:id="5"/>
+      <w:bookmarkStart w:id="6" w:name="page2"/>
+      <w:bookmarkStart w:id="7" w:name="_Toc498623818"/>
+      <w:bookmarkEnd w:id="6"/>
       <w:r>
         <w:rPr>
           <w:lang w:val="en-US"/>
@@ -409,7 +460,7 @@
         <w:lastRenderedPageBreak/>
         <w:t>Abstract</w:t>
       </w:r>
-      <w:bookmarkEnd w:id="6"/>
+      <w:bookmarkEnd w:id="7"/>
     </w:p>
     <w:p>
       <w:pPr>
@@ -491,7 +542,21 @@
         <w:rPr>
           <w:lang w:val="en-US"/>
         </w:rPr>
-        <w:t xml:space="preserve"> can we achieve by implementing the above-mentioned schemes. To keep the results more generic and not specific to any particular set of radio base stations</w:t>
+        <w:t xml:space="preserve"> can we achieve by implementing the above-mentioned schemes. To keep the results more generic and not specific to any </w:t>
+      </w:r>
+      <w:proofErr w:type="gramStart"/>
+      <w:r>
+        <w:rPr>
+          <w:lang w:val="en-US"/>
+        </w:rPr>
+        <w:t>particular set</w:t>
+      </w:r>
+      <w:proofErr w:type="gramEnd"/>
+      <w:r>
+        <w:rPr>
+          <w:lang w:val="en-US"/>
+        </w:rPr>
+        <w:t xml:space="preserve"> of radio base stations</w:t>
       </w:r>
       <w:r>
         <w:rPr>
@@ -518,7 +583,21 @@
         <w:rPr>
           <w:lang w:val="en-US"/>
         </w:rPr>
-        <w:t>The energy saving schemes proved out to save a lot of energy in the operations of both macro and micro cells. It was observed that using the discontinuous transmission around 20% to 30% of energy could be saved. The amount of savings from these energy saving schemes depend upon the utilization and sleep time of these nodes, we saw that using energy saving schemes in macro cell deployment can give savings as much as 17% and 33% in micro cell deployment. Comparing macro without energy saving scheme to micro with lean carrier energy saving scheme results in 55% of energy savings. So, from an energy saving point of view, it would be much better to implement a heterogeneous network with more micro cells with energy saving features than just macro cells.</w:t>
+        <w:t xml:space="preserve">The energy saving schemes proved out to save a lot of energy in the operations of both macro and micro cells. It was observed that using the discontinuous transmission around 20% to 30% of energy could be saved. The amount of savings from </w:t>
+      </w:r>
+      <w:proofErr w:type="gramStart"/>
+      <w:r>
+        <w:rPr>
+          <w:lang w:val="en-US"/>
+        </w:rPr>
+        <w:t>these energy</w:t>
+      </w:r>
+      <w:proofErr w:type="gramEnd"/>
+      <w:r>
+        <w:rPr>
+          <w:lang w:val="en-US"/>
+        </w:rPr>
+        <w:t xml:space="preserve"> saving schemes depend upon the utilization and sleep time of these nodes, we saw that using energy saving schemes in macro cell deployment can give savings as much as 17% and 33% in micro cell deployment. Comparing macro without energy saving scheme to micro with lean carrier energy saving scheme results in 55% of energy savings. So, from an energy saving point of view, it would be much better to implement a heterogeneous network with more micro cells with energy saving features than just macro cells.</w:t>
       </w:r>
     </w:p>
     <w:p>
@@ -618,8 +697,8 @@
           <w:lang w:val="en-US"/>
         </w:rPr>
         <w:sectPr>
-          <w:footerReference w:type="default" r:id="rId9"/>
-          <w:footerReference w:type="first" r:id="rId10"/>
+          <w:footerReference w:type="default" r:id="rId10"/>
+          <w:footerReference w:type="first" r:id="rId11"/>
           <w:pgSz w:w="9582" w:h="13551" w:code="9"/>
           <w:pgMar w:top="1138" w:right="1138" w:bottom="1138" w:left="1138" w:header="720" w:footer="720" w:gutter="0"/>
           <w:cols w:space="720" w:equalWidth="0">
@@ -639,10 +718,10 @@
           <w:lang w:val="en-US"/>
         </w:rPr>
       </w:pPr>
-      <w:bookmarkStart w:id="7" w:name="page3"/>
-      <w:bookmarkStart w:id="8" w:name="page4"/>
-      <w:bookmarkEnd w:id="7"/>
+      <w:bookmarkStart w:id="8" w:name="page3"/>
+      <w:bookmarkStart w:id="9" w:name="page4"/>
       <w:bookmarkEnd w:id="8"/>
+      <w:bookmarkEnd w:id="9"/>
     </w:p>
     <w:p>
       <w:pPr>
@@ -687,14 +766,14 @@
           <w:lang w:val="en-US"/>
         </w:rPr>
       </w:pPr>
-      <w:bookmarkStart w:id="9" w:name="_Toc498623819"/>
+      <w:bookmarkStart w:id="10" w:name="_Toc498623819"/>
       <w:r>
         <w:rPr>
           <w:lang w:val="en-US"/>
         </w:rPr>
         <w:t>Acknowledgments</w:t>
       </w:r>
-      <w:bookmarkEnd w:id="9"/>
+      <w:bookmarkEnd w:id="10"/>
     </w:p>
     <w:p>
       <w:pPr>
@@ -706,6 +785,24 @@
           <w:lang w:val="en-US"/>
         </w:rPr>
       </w:pPr>
+    </w:p>
+    <w:p>
+      <w:pPr>
+        <w:widowControl w:val="0"/>
+        <w:overflowPunct w:val="0"/>
+        <w:autoSpaceDE w:val="0"/>
+        <w:adjustRightInd w:val="0"/>
+        <w:jc w:val="both"/>
+        <w:rPr>
+          <w:lang w:val="en-US"/>
+        </w:rPr>
+      </w:pPr>
+      <w:r>
+        <w:rPr>
+          <w:lang w:val="en-US"/>
+        </w:rPr>
+        <w:t xml:space="preserve">I would like to give my sincerest gratitude to all the people at EIT and Ericsson who supported me throughout the thesis. Special thanks to Maria Kihl for her constant guidance and feedback. Also, to Swedish Institute for providing me scholarship to study at LTH and connecting me to ‘Network for Future Global Leaders’, which helped me to grow as a person on a global platform. Last but not the least to my parents and my brother for their constant support and motivation. </w:t>
+      </w:r>
     </w:p>
     <w:p>
       <w:pPr>
@@ -719,12 +816,6 @@
           <w:lang w:val="en-US"/>
         </w:rPr>
       </w:pPr>
-      <w:r>
-        <w:rPr>
-          <w:lang w:val="en-US"/>
-        </w:rPr>
-        <w:t xml:space="preserve">Thanks to everyone who extended their support during the master thesis and to my parents for their constant support and motivation. </w:t>
-      </w:r>
     </w:p>
     <w:p>
       <w:pPr>
@@ -1010,15 +1101,25 @@
       <w:pPr>
         <w:pStyle w:val="Heading1"/>
       </w:pPr>
-      <w:bookmarkStart w:id="10" w:name="_Toc498623820"/>
+      <w:bookmarkStart w:id="11" w:name="_Toc498623820"/>
       <w:r>
         <w:lastRenderedPageBreak/>
-        <w:t xml:space="preserve">Table of </w:t>
-      </w:r>
+        <w:t xml:space="preserve">Table </w:t>
+      </w:r>
+      <w:proofErr w:type="spellStart"/>
+      <w:r>
+        <w:t>of</w:t>
+      </w:r>
+      <w:proofErr w:type="spellEnd"/>
+      <w:r>
+        <w:t xml:space="preserve"> </w:t>
+      </w:r>
+      <w:proofErr w:type="spellStart"/>
       <w:r>
         <w:t>Contents</w:t>
       </w:r>
-      <w:bookmarkEnd w:id="10"/>
+      <w:bookmarkEnd w:id="11"/>
+      <w:proofErr w:type="spellEnd"/>
     </w:p>
     <w:p>
       <w:pPr>
@@ -1311,7 +1412,6 @@
           <w:tab/>
         </w:r>
       </w:hyperlink>
-      <w:bookmarkStart w:id="11" w:name="_GoBack"/>
       <w:r>
         <w:rPr>
           <w:rStyle w:val="Hyperlink"/>
@@ -1323,7 +1423,6 @@
         <w:t>6</w:t>
       </w:r>
     </w:p>
-    <w:bookmarkEnd w:id="11"/>
     <w:p>
       <w:pPr>
         <w:pStyle w:val="TOC2"/>
@@ -1335,90 +1434,77 @@
           <w:rStyle w:val="Hyperlink"/>
         </w:rPr>
       </w:pPr>
-      <w:r>
-        <w:fldChar w:fldCharType="begin"/>
-      </w:r>
-      <w:r>
-        <w:instrText xml:space="preserve"> HYPERLINK \l "_Toc498623822" </w:instrText>
-      </w:r>
-      <w:r>
-        <w:fldChar w:fldCharType="separate"/>
-      </w:r>
-      <w:r>
-        <w:rPr>
-          <w:rStyle w:val="Hyperlink"/>
-          <w:noProof/>
-        </w:rPr>
-        <w:t>1.1</w:t>
-      </w:r>
-      <w:r>
-        <w:rPr>
-          <w:rStyle w:val="Hyperlink"/>
-        </w:rPr>
-        <w:tab/>
-      </w:r>
-      <w:r>
-        <w:rPr>
-          <w:rStyle w:val="Hyperlink"/>
-          <w:noProof/>
-        </w:rPr>
-        <w:t>Introduction</w:t>
-      </w:r>
-      <w:r>
-        <w:rPr>
-          <w:rStyle w:val="Hyperlink"/>
-          <w:webHidden/>
-        </w:rPr>
-        <w:tab/>
-      </w:r>
-      <w:r>
-        <w:rPr>
-          <w:rStyle w:val="Hyperlink"/>
-          <w:webHidden/>
-        </w:rPr>
-        <w:fldChar w:fldCharType="begin"/>
-      </w:r>
-      <w:r>
-        <w:rPr>
-          <w:rStyle w:val="Hyperlink"/>
-          <w:webHidden/>
-        </w:rPr>
-        <w:instrText xml:space="preserve"> PAGEREF _Toc498623822 \h </w:instrText>
-      </w:r>
-      <w:r>
-        <w:rPr>
-          <w:rStyle w:val="Hyperlink"/>
-          <w:webHidden/>
-        </w:rPr>
-      </w:r>
-      <w:r>
-        <w:rPr>
-          <w:rStyle w:val="Hyperlink"/>
-          <w:webHidden/>
-        </w:rPr>
-        <w:fldChar w:fldCharType="separate"/>
-      </w:r>
-      <w:r>
-        <w:rPr>
-          <w:rStyle w:val="Hyperlink"/>
-          <w:noProof/>
-          <w:webHidden/>
-        </w:rPr>
-        <w:t>6</w:t>
-      </w:r>
-      <w:r>
-        <w:rPr>
-          <w:rStyle w:val="Hyperlink"/>
-          <w:webHidden/>
-        </w:rPr>
-        <w:fldChar w:fldCharType="end"/>
-      </w:r>
-      <w:r>
-        <w:rPr>
-          <w:rStyle w:val="Hyperlink"/>
-        </w:rPr>
-        <w:fldChar w:fldCharType="end"/>
-      </w:r>
+      <w:hyperlink w:anchor="_Toc498623822" w:history="1">
+        <w:r>
+          <w:rPr>
+            <w:rStyle w:val="Hyperlink"/>
+            <w:noProof/>
+          </w:rPr>
+          <w:t>1.1</w:t>
+        </w:r>
+        <w:r>
+          <w:rPr>
+            <w:rStyle w:val="Hyperlink"/>
+          </w:rPr>
+          <w:tab/>
+        </w:r>
+        <w:r>
+          <w:rPr>
+            <w:rStyle w:val="Hyperlink"/>
+            <w:noProof/>
+          </w:rPr>
+          <w:t>Introduction</w:t>
+        </w:r>
+        <w:r>
+          <w:rPr>
+            <w:rStyle w:val="Hyperlink"/>
+            <w:webHidden/>
+          </w:rPr>
+          <w:tab/>
+        </w:r>
+        <w:r>
+          <w:rPr>
+            <w:rStyle w:val="Hyperlink"/>
+            <w:webHidden/>
+          </w:rPr>
+          <w:fldChar w:fldCharType="begin"/>
+        </w:r>
+        <w:r>
+          <w:rPr>
+            <w:rStyle w:val="Hyperlink"/>
+            <w:webHidden/>
+          </w:rPr>
+          <w:instrText xml:space="preserve"> PAGEREF _Toc498623822 \h </w:instrText>
+        </w:r>
+        <w:r>
+          <w:rPr>
+            <w:rStyle w:val="Hyperlink"/>
+            <w:webHidden/>
+          </w:rPr>
+        </w:r>
+        <w:r>
+          <w:rPr>
+            <w:rStyle w:val="Hyperlink"/>
+            <w:webHidden/>
+          </w:rPr>
+          <w:fldChar w:fldCharType="separate"/>
+        </w:r>
+        <w:r>
+          <w:rPr>
+            <w:rStyle w:val="Hyperlink"/>
+            <w:noProof/>
+            <w:webHidden/>
+          </w:rPr>
+          <w:t>6</w:t>
+        </w:r>
+        <w:r>
+          <w:rPr>
+            <w:rStyle w:val="Hyperlink"/>
+            <w:webHidden/>
+          </w:rPr>
+          <w:fldChar w:fldCharType="end"/>
+        </w:r>
+      </w:hyperlink>
     </w:p>
     <w:p>
       <w:pPr>
@@ -5075,6 +5161,7 @@
           <w:lang w:val="en-US"/>
         </w:rPr>
       </w:pPr>
+      <w:proofErr w:type="gramStart"/>
       <w:r>
         <w:rPr>
           <w:lang w:val="en-US"/>
@@ -5101,6 +5188,7 @@
         <w:t>Introduction</w:t>
       </w:r>
       <w:bookmarkEnd w:id="14"/>
+      <w:proofErr w:type="gramEnd"/>
     </w:p>
     <w:p>
       <w:pPr>
@@ -5299,6 +5387,7 @@
           <w:lang w:val="en-US"/>
         </w:rPr>
       </w:pPr>
+      <w:proofErr w:type="gramStart"/>
       <w:r>
         <w:rPr>
           <w:lang w:val="en-US"/>
@@ -5322,7 +5411,14 @@
         <w:rPr>
           <w:lang w:val="en-US"/>
         </w:rPr>
-        <w:t>Background and Motivation</w:t>
+        <w:t>Background</w:t>
+      </w:r>
+      <w:proofErr w:type="gramEnd"/>
+      <w:r>
+        <w:rPr>
+          <w:lang w:val="en-US"/>
+        </w:rPr>
+        <w:t xml:space="preserve"> and Motivation</w:t>
       </w:r>
       <w:bookmarkEnd w:id="17"/>
       <w:r>
@@ -5921,7 +6017,7 @@
             </wp:cNvGraphicFramePr>
             <a:graphic xmlns:a="http://schemas.openxmlformats.org/drawingml/2006/main">
               <a:graphicData uri="http://schemas.openxmlformats.org/drawingml/2006/chart">
-                <c:chart xmlns:c="http://schemas.openxmlformats.org/drawingml/2006/chart" xmlns:r="http://schemas.openxmlformats.org/officeDocument/2006/relationships" r:id="rId14"/>
+                <c:chart xmlns:c="http://schemas.openxmlformats.org/drawingml/2006/chart" xmlns:r="http://schemas.openxmlformats.org/officeDocument/2006/relationships" r:id="rId15"/>
               </a:graphicData>
             </a:graphic>
           </wp:inline>
@@ -6065,7 +6161,7 @@
             </wp:cNvGraphicFramePr>
             <a:graphic xmlns:a="http://schemas.openxmlformats.org/drawingml/2006/main">
               <a:graphicData uri="http://schemas.openxmlformats.org/drawingml/2006/chart">
-                <c:chart xmlns:c="http://schemas.openxmlformats.org/drawingml/2006/chart" xmlns:r="http://schemas.openxmlformats.org/officeDocument/2006/relationships" r:id="rId15"/>
+                <c:chart xmlns:c="http://schemas.openxmlformats.org/drawingml/2006/chart" xmlns:r="http://schemas.openxmlformats.org/officeDocument/2006/relationships" r:id="rId16"/>
               </a:graphicData>
             </a:graphic>
           </wp:inline>
@@ -6276,7 +6372,35 @@
         <w:rPr>
           <w:lang w:val="en-US"/>
         </w:rPr>
-        <w:t>a study was conducted under Energy Aware Radio and netWork tecHnologies (EARTH) project</w:t>
+        <w:t xml:space="preserve">a study was conducted under Energy Aware Radio and </w:t>
+      </w:r>
+      <w:proofErr w:type="spellStart"/>
+      <w:r>
+        <w:rPr>
+          <w:lang w:val="en-US"/>
+        </w:rPr>
+        <w:t>netWork</w:t>
+      </w:r>
+      <w:proofErr w:type="spellEnd"/>
+      <w:r>
+        <w:rPr>
+          <w:lang w:val="en-US"/>
+        </w:rPr>
+        <w:t xml:space="preserve"> </w:t>
+      </w:r>
+      <w:proofErr w:type="spellStart"/>
+      <w:r>
+        <w:rPr>
+          <w:lang w:val="en-US"/>
+        </w:rPr>
+        <w:t>tecHnologies</w:t>
+      </w:r>
+      <w:proofErr w:type="spellEnd"/>
+      <w:r>
+        <w:rPr>
+          <w:lang w:val="en-US"/>
+        </w:rPr>
+        <w:t xml:space="preserve"> (EARTH) project</w:t>
       </w:r>
       <w:r>
         <w:rPr>
@@ -6360,7 +6484,35 @@
         <w:rPr>
           <w:lang w:val="en-US"/>
         </w:rPr>
-        <w:t>It also gives the internal breakdown of energy consumed within different sizes of nodes such as macro, micro, pico and femto.</w:t>
+        <w:t xml:space="preserve">It also gives the internal breakdown of energy consumed within different sizes of nodes such as macro, micro, </w:t>
+      </w:r>
+      <w:proofErr w:type="spellStart"/>
+      <w:r>
+        <w:rPr>
+          <w:lang w:val="en-US"/>
+        </w:rPr>
+        <w:t>pico</w:t>
+      </w:r>
+      <w:proofErr w:type="spellEnd"/>
+      <w:r>
+        <w:rPr>
+          <w:lang w:val="en-US"/>
+        </w:rPr>
+        <w:t xml:space="preserve"> and </w:t>
+      </w:r>
+      <w:proofErr w:type="spellStart"/>
+      <w:r>
+        <w:rPr>
+          <w:lang w:val="en-US"/>
+        </w:rPr>
+        <w:t>femto</w:t>
+      </w:r>
+      <w:proofErr w:type="spellEnd"/>
+      <w:r>
+        <w:rPr>
+          <w:lang w:val="en-US"/>
+        </w:rPr>
+        <w:t>.</w:t>
       </w:r>
     </w:p>
     <w:p>
@@ -6438,13 +6590,29 @@
           <w:szCs w:val="24"/>
           <w:lang w:val="en-US"/>
         </w:rPr>
-        <w:t xml:space="preserve">the study was conducted to break up the energy consumed by different components of the BS in macro, pico and other cells that support the 3GPP LTE standard. It </w:t>
-      </w:r>
+        <w:t xml:space="preserve">the study was conducted to break up the energy consumed by different components of the BS in macro, </w:t>
+      </w:r>
+      <w:proofErr w:type="spellStart"/>
       <w:r>
         <w:rPr>
           <w:szCs w:val="24"/>
           <w:lang w:val="en-US"/>
         </w:rPr>
+        <w:t>pico</w:t>
+      </w:r>
+      <w:proofErr w:type="spellEnd"/>
+      <w:r>
+        <w:rPr>
+          <w:szCs w:val="24"/>
+          <w:lang w:val="en-US"/>
+        </w:rPr>
+        <w:t xml:space="preserve"> and other cells that support the 3GPP LTE standard. It </w:t>
+      </w:r>
+      <w:r>
+        <w:rPr>
+          <w:szCs w:val="24"/>
+          <w:lang w:val="en-US"/>
+        </w:rPr>
         <w:t>was based on</w:t>
       </w:r>
       <w:r>
@@ -6452,7 +6620,23 @@
           <w:szCs w:val="24"/>
           <w:lang w:val="en-US"/>
         </w:rPr>
-        <w:t xml:space="preserve"> the Earth Project’s state of the art (SoTA) power model.</w:t>
+        <w:t xml:space="preserve"> the Earth Project’s state of the art (</w:t>
+      </w:r>
+      <w:proofErr w:type="spellStart"/>
+      <w:r>
+        <w:rPr>
+          <w:szCs w:val="24"/>
+          <w:lang w:val="en-US"/>
+        </w:rPr>
+        <w:t>SoTA</w:t>
+      </w:r>
+      <w:proofErr w:type="spellEnd"/>
+      <w:r>
+        <w:rPr>
+          <w:szCs w:val="24"/>
+          <w:lang w:val="en-US"/>
+        </w:rPr>
+        <w:t>) power model.</w:t>
       </w:r>
     </w:p>
     <w:p>
@@ -7380,7 +7564,21 @@
         <w:rPr>
           <w:lang w:val="en-US"/>
         </w:rPr>
-        <w:t xml:space="preserve">saving schemes. To keep the results more generic and not specific to any particular set of radio base stations we will </w:t>
+        <w:t xml:space="preserve">saving schemes. To keep the results more generic and not specific to any </w:t>
+      </w:r>
+      <w:proofErr w:type="gramStart"/>
+      <w:r>
+        <w:rPr>
+          <w:lang w:val="en-US"/>
+        </w:rPr>
+        <w:t>particular set</w:t>
+      </w:r>
+      <w:proofErr w:type="gramEnd"/>
+      <w:r>
+        <w:rPr>
+          <w:lang w:val="en-US"/>
+        </w:rPr>
+        <w:t xml:space="preserve"> of radio base stations we will </w:t>
       </w:r>
       <w:r>
         <w:rPr>
@@ -7716,10 +7914,12 @@
         <w:ind w:left="360"/>
       </w:pPr>
       <w:bookmarkStart w:id="46" w:name="_Toc498623827"/>
+      <w:proofErr w:type="spellStart"/>
       <w:r>
         <w:t>Theory</w:t>
       </w:r>
       <w:bookmarkEnd w:id="46"/>
+      <w:proofErr w:type="spellEnd"/>
       <w:r>
         <w:t xml:space="preserve"> </w:t>
       </w:r>
@@ -7743,10 +7943,20 @@
       <w:r>
         <w:t xml:space="preserve">   </w:t>
       </w:r>
-      <w:r>
-        <w:t>Heterogeneous Networks</w:t>
+      <w:proofErr w:type="spellStart"/>
+      <w:r>
+        <w:t>Heterogeneous</w:t>
+      </w:r>
+      <w:proofErr w:type="spellEnd"/>
+      <w:r>
+        <w:t xml:space="preserve"> </w:t>
+      </w:r>
+      <w:proofErr w:type="spellStart"/>
+      <w:r>
+        <w:t>Networks</w:t>
       </w:r>
       <w:bookmarkEnd w:id="47"/>
+      <w:proofErr w:type="spellEnd"/>
     </w:p>
     <w:p>
       <w:pPr>
@@ -8205,6 +8415,7 @@
                 <w:sz w:val="20"/>
               </w:rPr>
             </w:pPr>
+            <w:proofErr w:type="spellStart"/>
             <w:r>
               <w:rPr>
                 <w:b/>
@@ -8213,6 +8424,7 @@
               <w:lastRenderedPageBreak/>
               <w:t>Specification</w:t>
             </w:r>
+            <w:proofErr w:type="spellEnd"/>
           </w:p>
         </w:tc>
         <w:tc>
@@ -8241,6 +8453,7 @@
                 <w:sz w:val="20"/>
               </w:rPr>
             </w:pPr>
+            <w:proofErr w:type="spellStart"/>
             <w:r>
               <w:rPr>
                 <w:b/>
@@ -8248,6 +8461,7 @@
               </w:rPr>
               <w:t>Femtocell</w:t>
             </w:r>
+            <w:proofErr w:type="spellEnd"/>
           </w:p>
         </w:tc>
         <w:tc>
@@ -8346,6 +8560,7 @@
                 <w:sz w:val="20"/>
               </w:rPr>
             </w:pPr>
+            <w:proofErr w:type="spellStart"/>
             <w:r>
               <w:rPr>
                 <w:b/>
@@ -8353,6 +8568,7 @@
               </w:rPr>
               <w:t>Macrocell</w:t>
             </w:r>
+            <w:proofErr w:type="spellEnd"/>
           </w:p>
         </w:tc>
       </w:tr>
@@ -8388,12 +8604,21 @@
                 <w:sz w:val="20"/>
               </w:rPr>
             </w:pPr>
+            <w:proofErr w:type="spellStart"/>
             <w:r>
               <w:rPr>
                 <w:b/>
                 <w:sz w:val="20"/>
               </w:rPr>
-              <w:t>Transmit Power</w:t>
+              <w:t>Transmit</w:t>
+            </w:r>
+            <w:proofErr w:type="spellEnd"/>
+            <w:r>
+              <w:rPr>
+                <w:b/>
+                <w:sz w:val="20"/>
+              </w:rPr>
+              <w:t xml:space="preserve"> Power</w:t>
             </w:r>
           </w:p>
         </w:tc>
@@ -8427,8 +8652,16 @@
               <w:rPr>
                 <w:sz w:val="20"/>
               </w:rPr>
-              <w:t>20 dBm</w:t>
+              <w:t xml:space="preserve">20 </w:t>
             </w:r>
+            <w:proofErr w:type="spellStart"/>
+            <w:r>
+              <w:rPr>
+                <w:sz w:val="20"/>
+              </w:rPr>
+              <w:t>dBm</w:t>
+            </w:r>
+            <w:proofErr w:type="spellEnd"/>
           </w:p>
         </w:tc>
         <w:tc>
@@ -8571,8 +8804,17 @@
                 <w:b/>
                 <w:sz w:val="20"/>
               </w:rPr>
-              <w:t>Power Consumption</w:t>
+              <w:t xml:space="preserve">Power </w:t>
             </w:r>
+            <w:proofErr w:type="spellStart"/>
+            <w:r>
+              <w:rPr>
+                <w:b/>
+                <w:sz w:val="20"/>
+              </w:rPr>
+              <w:t>Consumption</w:t>
+            </w:r>
+            <w:proofErr w:type="spellEnd"/>
           </w:p>
         </w:tc>
         <w:tc>
@@ -8601,12 +8843,14 @@
                 <w:sz w:val="20"/>
               </w:rPr>
             </w:pPr>
+            <w:proofErr w:type="spellStart"/>
             <w:r>
               <w:rPr>
                 <w:sz w:val="20"/>
               </w:rPr>
               <w:t>Low</w:t>
             </w:r>
+            <w:proofErr w:type="spellEnd"/>
           </w:p>
         </w:tc>
         <w:tc>
@@ -8635,12 +8879,14 @@
                 <w:sz w:val="20"/>
               </w:rPr>
             </w:pPr>
+            <w:proofErr w:type="spellStart"/>
             <w:r>
               <w:rPr>
                 <w:sz w:val="20"/>
               </w:rPr>
               <w:t>Low</w:t>
             </w:r>
+            <w:proofErr w:type="spellEnd"/>
           </w:p>
         </w:tc>
         <w:tc>
@@ -8703,12 +8949,14 @@
                 <w:sz w:val="20"/>
               </w:rPr>
             </w:pPr>
+            <w:proofErr w:type="spellStart"/>
             <w:r>
               <w:rPr>
                 <w:sz w:val="20"/>
               </w:rPr>
               <w:t>High</w:t>
             </w:r>
+            <w:proofErr w:type="spellEnd"/>
           </w:p>
         </w:tc>
       </w:tr>
@@ -8744,13 +8992,31 @@
                 <w:sz w:val="20"/>
               </w:rPr>
             </w:pPr>
+            <w:proofErr w:type="spellStart"/>
             <w:r>
               <w:rPr>
                 <w:b/>
                 <w:sz w:val="20"/>
               </w:rPr>
-              <w:t>Coverage distance</w:t>
+              <w:t>Coverage</w:t>
             </w:r>
+            <w:proofErr w:type="spellEnd"/>
+            <w:r>
+              <w:rPr>
+                <w:b/>
+                <w:sz w:val="20"/>
+              </w:rPr>
+              <w:t xml:space="preserve"> </w:t>
+            </w:r>
+            <w:proofErr w:type="spellStart"/>
+            <w:r>
+              <w:rPr>
+                <w:b/>
+                <w:sz w:val="20"/>
+              </w:rPr>
+              <w:t>distance</w:t>
+            </w:r>
+            <w:proofErr w:type="spellEnd"/>
           </w:p>
         </w:tc>
         <w:tc>
@@ -8783,7 +9049,21 @@
               <w:rPr>
                 <w:sz w:val="20"/>
               </w:rPr>
-              <w:t>Less than 30m</w:t>
+              <w:t xml:space="preserve">Less </w:t>
+            </w:r>
+            <w:proofErr w:type="spellStart"/>
+            <w:r>
+              <w:rPr>
+                <w:sz w:val="20"/>
+              </w:rPr>
+              <w:t>than</w:t>
+            </w:r>
+            <w:proofErr w:type="spellEnd"/>
+            <w:r>
+              <w:rPr>
+                <w:sz w:val="20"/>
+              </w:rPr>
+              <w:t xml:space="preserve"> 30m</w:t>
             </w:r>
           </w:p>
         </w:tc>
@@ -8817,7 +9097,21 @@
               <w:rPr>
                 <w:sz w:val="20"/>
               </w:rPr>
-              <w:t xml:space="preserve">Less than </w:t>
+              <w:t xml:space="preserve">Less </w:t>
+            </w:r>
+            <w:proofErr w:type="spellStart"/>
+            <w:r>
+              <w:rPr>
+                <w:sz w:val="20"/>
+              </w:rPr>
+              <w:t>than</w:t>
+            </w:r>
+            <w:proofErr w:type="spellEnd"/>
+            <w:r>
+              <w:rPr>
+                <w:sz w:val="20"/>
+              </w:rPr>
+              <w:t xml:space="preserve"> </w:t>
             </w:r>
             <w:r>
               <w:rPr>
@@ -8863,7 +9157,21 @@
               <w:rPr>
                 <w:sz w:val="20"/>
               </w:rPr>
-              <w:t>Less than 500m</w:t>
+              <w:t xml:space="preserve">Less </w:t>
+            </w:r>
+            <w:proofErr w:type="spellStart"/>
+            <w:r>
+              <w:rPr>
+                <w:sz w:val="20"/>
+              </w:rPr>
+              <w:t>than</w:t>
+            </w:r>
+            <w:proofErr w:type="spellEnd"/>
+            <w:r>
+              <w:rPr>
+                <w:sz w:val="20"/>
+              </w:rPr>
+              <w:t xml:space="preserve"> 500m</w:t>
             </w:r>
           </w:p>
         </w:tc>
@@ -8893,12 +9201,28 @@
                 <w:sz w:val="20"/>
               </w:rPr>
             </w:pPr>
+            <w:proofErr w:type="spellStart"/>
             <w:r>
               <w:rPr>
                 <w:sz w:val="20"/>
               </w:rPr>
-              <w:t>Several kms</w:t>
+              <w:t>Several</w:t>
             </w:r>
+            <w:proofErr w:type="spellEnd"/>
+            <w:r>
+              <w:rPr>
+                <w:sz w:val="20"/>
+              </w:rPr>
+              <w:t xml:space="preserve"> </w:t>
+            </w:r>
+            <w:proofErr w:type="spellStart"/>
+            <w:r>
+              <w:rPr>
+                <w:sz w:val="20"/>
+              </w:rPr>
+              <w:t>kms</w:t>
+            </w:r>
+            <w:proofErr w:type="spellEnd"/>
           </w:p>
         </w:tc>
       </w:tr>
@@ -8934,6 +9258,7 @@
                 <w:sz w:val="20"/>
               </w:rPr>
             </w:pPr>
+            <w:proofErr w:type="spellStart"/>
             <w:r>
               <w:rPr>
                 <w:b/>
@@ -8941,6 +9266,7 @@
               </w:rPr>
               <w:t>Deployment</w:t>
             </w:r>
+            <w:proofErr w:type="spellEnd"/>
           </w:p>
         </w:tc>
         <w:tc>
@@ -9007,8 +9333,16 @@
               <w:rPr>
                 <w:sz w:val="20"/>
               </w:rPr>
-              <w:t>Indoor and Outdoor</w:t>
+              <w:t xml:space="preserve">Indoor and </w:t>
             </w:r>
+            <w:proofErr w:type="spellStart"/>
+            <w:r>
+              <w:rPr>
+                <w:sz w:val="20"/>
+              </w:rPr>
+              <w:t>Outdoor</w:t>
+            </w:r>
+            <w:proofErr w:type="spellEnd"/>
           </w:p>
         </w:tc>
         <w:tc>
@@ -9037,11 +9371,19 @@
                 <w:sz w:val="20"/>
               </w:rPr>
             </w:pPr>
+            <w:proofErr w:type="spellStart"/>
             <w:r>
               <w:rPr>
                 <w:sz w:val="20"/>
               </w:rPr>
-              <w:t>Outdoor and Indoor</w:t>
+              <w:t>Outdoor</w:t>
+            </w:r>
+            <w:proofErr w:type="spellEnd"/>
+            <w:r>
+              <w:rPr>
+                <w:sz w:val="20"/>
+              </w:rPr>
+              <w:t xml:space="preserve"> and Indoor</w:t>
             </w:r>
           </w:p>
         </w:tc>
@@ -9071,12 +9413,14 @@
                 <w:sz w:val="20"/>
               </w:rPr>
             </w:pPr>
+            <w:proofErr w:type="spellStart"/>
             <w:r>
               <w:rPr>
                 <w:sz w:val="20"/>
               </w:rPr>
               <w:t>Outdoor</w:t>
             </w:r>
+            <w:proofErr w:type="spellEnd"/>
           </w:p>
         </w:tc>
       </w:tr>
@@ -9112,13 +9456,31 @@
                 <w:sz w:val="20"/>
               </w:rPr>
             </w:pPr>
+            <w:proofErr w:type="spellStart"/>
             <w:r>
               <w:rPr>
                 <w:b/>
                 <w:sz w:val="20"/>
               </w:rPr>
-              <w:t>Backhaul connectivity</w:t>
+              <w:t>Backhaul</w:t>
             </w:r>
+            <w:proofErr w:type="spellEnd"/>
+            <w:r>
+              <w:rPr>
+                <w:b/>
+                <w:sz w:val="20"/>
+              </w:rPr>
+              <w:t xml:space="preserve"> </w:t>
+            </w:r>
+            <w:proofErr w:type="spellStart"/>
+            <w:r>
+              <w:rPr>
+                <w:b/>
+                <w:sz w:val="20"/>
+              </w:rPr>
+              <w:t>connectivity</w:t>
+            </w:r>
+            <w:proofErr w:type="spellEnd"/>
           </w:p>
         </w:tc>
         <w:tc>
@@ -9151,7 +9513,21 @@
               <w:rPr>
                 <w:sz w:val="20"/>
               </w:rPr>
-              <w:t>DSL, cable, fiber</w:t>
+              <w:t xml:space="preserve">DSL, </w:t>
+            </w:r>
+            <w:proofErr w:type="spellStart"/>
+            <w:r>
+              <w:rPr>
+                <w:sz w:val="20"/>
+              </w:rPr>
+              <w:t>cable</w:t>
+            </w:r>
+            <w:proofErr w:type="spellEnd"/>
+            <w:r>
+              <w:rPr>
+                <w:sz w:val="20"/>
+              </w:rPr>
+              <w:t>, fiber</w:t>
             </w:r>
           </w:p>
         </w:tc>
@@ -9181,11 +9557,19 @@
                 <w:sz w:val="20"/>
               </w:rPr>
             </w:pPr>
+            <w:proofErr w:type="spellStart"/>
             <w:r>
               <w:rPr>
                 <w:sz w:val="20"/>
               </w:rPr>
-              <w:t>Microwave, mm</w:t>
+              <w:t>Microwave</w:t>
+            </w:r>
+            <w:proofErr w:type="spellEnd"/>
+            <w:r>
+              <w:rPr>
+                <w:sz w:val="20"/>
+              </w:rPr>
+              <w:t>, mm</w:t>
             </w:r>
           </w:p>
         </w:tc>
@@ -9215,11 +9599,19 @@
                 <w:sz w:val="20"/>
               </w:rPr>
             </w:pPr>
+            <w:proofErr w:type="spellStart"/>
             <w:r>
               <w:rPr>
                 <w:sz w:val="20"/>
               </w:rPr>
-              <w:t>Microwave, Fiber</w:t>
+              <w:t>Microwave</w:t>
+            </w:r>
+            <w:proofErr w:type="spellEnd"/>
+            <w:r>
+              <w:rPr>
+                <w:sz w:val="20"/>
+              </w:rPr>
+              <w:t>, Fiber</w:t>
             </w:r>
           </w:p>
         </w:tc>
@@ -9249,11 +9641,19 @@
                 <w:sz w:val="20"/>
               </w:rPr>
             </w:pPr>
+            <w:proofErr w:type="spellStart"/>
             <w:r>
               <w:rPr>
                 <w:sz w:val="20"/>
               </w:rPr>
-              <w:t>Microwave, Fiber</w:t>
+              <w:t>Microwave</w:t>
+            </w:r>
+            <w:proofErr w:type="spellEnd"/>
+            <w:r>
+              <w:rPr>
+                <w:sz w:val="20"/>
+              </w:rPr>
+              <w:t>, Fiber</w:t>
             </w:r>
           </w:p>
         </w:tc>
@@ -9325,12 +9725,14 @@
                 <w:sz w:val="20"/>
               </w:rPr>
             </w:pPr>
+            <w:proofErr w:type="spellStart"/>
             <w:r>
               <w:rPr>
                 <w:sz w:val="20"/>
               </w:rPr>
               <w:t>User</w:t>
             </w:r>
+            <w:proofErr w:type="spellEnd"/>
           </w:p>
         </w:tc>
         <w:tc>
@@ -13506,9 +13908,14 @@
         <w:ind w:left="720"/>
       </w:pPr>
       <w:bookmarkStart w:id="51" w:name="_Toc498623829"/>
+      <w:proofErr w:type="spellStart"/>
       <w:r>
         <w:lastRenderedPageBreak/>
-        <w:t>Macro Cells</w:t>
+        <w:t>Macro</w:t>
+      </w:r>
+      <w:proofErr w:type="spellEnd"/>
+      <w:r>
+        <w:t xml:space="preserve"> Cells</w:t>
       </w:r>
       <w:bookmarkEnd w:id="51"/>
     </w:p>
@@ -13643,7 +14050,21 @@
         <w:rPr>
           <w:lang w:val="en-US"/>
         </w:rPr>
-        <w:t>Micro cells have lower transmit power than macro BSs, they are smaller base station</w:t>
+        <w:t xml:space="preserve">Micro cells have lower </w:t>
+      </w:r>
+      <w:proofErr w:type="gramStart"/>
+      <w:r>
+        <w:rPr>
+          <w:lang w:val="en-US"/>
+        </w:rPr>
+        <w:t>transmit</w:t>
+      </w:r>
+      <w:proofErr w:type="gramEnd"/>
+      <w:r>
+        <w:rPr>
+          <w:lang w:val="en-US"/>
+        </w:rPr>
+        <w:t xml:space="preserve"> power than macro BSs, they are smaller base station</w:t>
       </w:r>
       <w:r>
         <w:rPr>
@@ -13783,7 +14204,21 @@
         <w:rPr>
           <w:lang w:val="en-US"/>
         </w:rPr>
-        <w:t xml:space="preserve">Pico cells have lower transmit power than macro BSs, they have </w:t>
+        <w:t xml:space="preserve">Pico cells have lower </w:t>
+      </w:r>
+      <w:proofErr w:type="gramStart"/>
+      <w:r>
+        <w:rPr>
+          <w:lang w:val="en-US"/>
+        </w:rPr>
+        <w:t>transmit</w:t>
+      </w:r>
+      <w:proofErr w:type="gramEnd"/>
+      <w:r>
+        <w:rPr>
+          <w:lang w:val="en-US"/>
+        </w:rPr>
+        <w:t xml:space="preserve"> power than macro BSs, they have </w:t>
       </w:r>
       <w:r>
         <w:rPr>
@@ -13908,8 +14343,13 @@
         <w:t xml:space="preserve"> </w:t>
       </w:r>
       <w:bookmarkStart w:id="59" w:name="_Toc498623832"/>
-      <w:r>
-        <w:t>Femto cell</w:t>
+      <w:proofErr w:type="spellStart"/>
+      <w:r>
+        <w:t>Femto</w:t>
+      </w:r>
+      <w:proofErr w:type="spellEnd"/>
+      <w:r>
+        <w:t xml:space="preserve"> cell</w:t>
       </w:r>
       <w:bookmarkEnd w:id="59"/>
     </w:p>
@@ -13930,11 +14370,33 @@
           <w:lang w:val="en-US"/>
         </w:rPr>
       </w:pPr>
-      <w:r>
-        <w:rPr>
-          <w:lang w:val="en-US"/>
-        </w:rPr>
-        <w:t>Femto cells are also known as HeNBs are deployment for small rooms and home requirements generally for a very small range cov</w:t>
+      <w:proofErr w:type="spellStart"/>
+      <w:r>
+        <w:rPr>
+          <w:lang w:val="en-US"/>
+        </w:rPr>
+        <w:t>Femto</w:t>
+      </w:r>
+      <w:proofErr w:type="spellEnd"/>
+      <w:r>
+        <w:rPr>
+          <w:lang w:val="en-US"/>
+        </w:rPr>
+        <w:t xml:space="preserve"> cells are also known as </w:t>
+      </w:r>
+      <w:proofErr w:type="spellStart"/>
+      <w:r>
+        <w:rPr>
+          <w:lang w:val="en-US"/>
+        </w:rPr>
+        <w:t>HeNBs</w:t>
+      </w:r>
+      <w:proofErr w:type="spellEnd"/>
+      <w:r>
+        <w:rPr>
+          <w:lang w:val="en-US"/>
+        </w:rPr>
+        <w:t xml:space="preserve"> are deployment for small rooms and home requirements generally for a very small range cov</w:t>
       </w:r>
       <w:r>
         <w:rPr>
@@ -14150,7 +14612,7 @@
                     <pic:cNvPicPr/>
                   </pic:nvPicPr>
                   <pic:blipFill>
-                    <a:blip r:embed="rId16"/>
+                    <a:blip r:embed="rId17"/>
                     <a:stretch>
                       <a:fillRect/>
                     </a:stretch>
@@ -14285,7 +14747,21 @@
         <w:rPr>
           <w:lang w:val="en-US"/>
         </w:rPr>
-        <w:t xml:space="preserve"> beam and transmit diversity. The diversity will result in low correlation of fading and this could be used for receive and transmit diversity. Better reception could be generated by sending simultaneously the copies of the same data through the channel and receiving using multiple antennas. MIMO provides spatial multiplexing i.e. </w:t>
+        <w:t xml:space="preserve"> beam and transmit diversity. The diversity will result in low correlation of fading and this could be used for </w:t>
+      </w:r>
+      <w:proofErr w:type="gramStart"/>
+      <w:r>
+        <w:rPr>
+          <w:lang w:val="en-US"/>
+        </w:rPr>
+        <w:t>receive</w:t>
+      </w:r>
+      <w:proofErr w:type="gramEnd"/>
+      <w:r>
+        <w:rPr>
+          <w:lang w:val="en-US"/>
+        </w:rPr>
+        <w:t xml:space="preserve"> and transmit diversity. Better reception could be generated by sending simultaneously the copies of the same data through the channel and receiving using multiple antennas. MIMO provides spatial multiplexing i.e. </w:t>
       </w:r>
       <w:r>
         <w:rPr>
@@ -14321,7 +14797,7 @@
                     <pic:cNvPicPr/>
                   </pic:nvPicPr>
                   <pic:blipFill>
-                    <a:blip r:embed="rId17"/>
+                    <a:blip r:embed="rId18"/>
                     <a:stretch>
                       <a:fillRect/>
                     </a:stretch>
@@ -14565,9 +15041,14 @@
         <w:ind w:left="270" w:hanging="270"/>
       </w:pPr>
       <w:r>
-        <w:t>Power Model</w:t>
+        <w:t xml:space="preserve">Power </w:t>
+      </w:r>
+      <w:proofErr w:type="spellStart"/>
+      <w:r>
+        <w:t>Model</w:t>
       </w:r>
       <w:bookmarkEnd w:id="66"/>
+      <w:proofErr w:type="spellEnd"/>
       <w:r>
         <w:t xml:space="preserve"> </w:t>
       </w:r>
@@ -14649,6 +15130,7 @@
           <w:tcPr>
             <w:tcW w:w="6886" w:type="dxa"/>
           </w:tcPr>
+          <w:bookmarkStart w:id="68" w:name="_Hlk497242262"/>
           <w:p>
             <w:pPr>
               <w:pStyle w:val="NewNormal"/>
@@ -14656,7 +15138,6 @@
                 <w:lang w:val="en-US"/>
               </w:rPr>
             </w:pPr>
-            <w:bookmarkStart w:id="68" w:name="_Hlk497242262"/>
             <w:r>
               <w:rPr>
                 <w:noProof/>
@@ -14725,8 +15206,16 @@
                                     <w:rPr>
                                       <w:color w:val="FFFFFF"/>
                                     </w:rPr>
-                                    <w:t>Mains Supply</w:t>
+                                    <w:t xml:space="preserve">Mains </w:t>
                                   </w:r>
+                                  <w:proofErr w:type="spellStart"/>
+                                  <w:r>
+                                    <w:rPr>
+                                      <w:color w:val="FFFFFF"/>
+                                    </w:rPr>
+                                    <w:t>Supply</w:t>
+                                  </w:r>
+                                  <w:proofErr w:type="spellEnd"/>
                                 </w:p>
                               </w:txbxContent>
                             </wps:txbx>
@@ -15117,12 +15606,14 @@
                                       <w:color w:val="FFFFFF"/>
                                     </w:rPr>
                                   </w:pPr>
+                                  <w:proofErr w:type="spellStart"/>
                                   <w:r>
                                     <w:rPr>
                                       <w:color w:val="FFFFFF"/>
                                     </w:rPr>
                                     <w:t>Cooling</w:t>
                                   </w:r>
+                                  <w:proofErr w:type="spellEnd"/>
                                 </w:p>
                               </w:txbxContent>
                             </wps:txbx>
@@ -15384,6 +15875,7 @@
                                       <w:vertAlign w:val="subscript"/>
                                     </w:rPr>
                                   </w:pPr>
+                                  <w:proofErr w:type="spellStart"/>
                                   <w:r>
                                     <w:rPr>
                                       <w:rStyle w:val="SubtleEmphasis"/>
@@ -15400,6 +15892,7 @@
                                     </w:rPr>
                                     <w:t>out</w:t>
                                   </w:r>
+                                  <w:proofErr w:type="spellEnd"/>
                                 </w:p>
                               </w:txbxContent>
                             </wps:txbx>
@@ -16508,9 +17001,11 @@
                             <wps:txbx>
                               <w:txbxContent>
                                 <w:p>
+                                  <w:proofErr w:type="spellStart"/>
                                   <w:r>
                                     <w:t>feeder</w:t>
                                   </w:r>
+                                  <w:proofErr w:type="spellEnd"/>
                                 </w:p>
                               </w:txbxContent>
                             </wps:txbx>
@@ -17543,13 +18038,55 @@
         <w:rPr>
           <w:lang w:val="en-US"/>
         </w:rPr>
-        <w:t xml:space="preserve"> shows how the block diagram of a typical BS, it could be macro, micro, pico or femto. </w:t>
-      </w:r>
-      <w:r>
-        <w:rPr>
-          <w:lang w:val="en-US"/>
-        </w:rPr>
-        <w:t xml:space="preserve">This model was taken into consideration for developing the Earth Project’s state of the art (SoTA) BS power model. There could be multiple transceivers in a BS. Each transceiver contains the baseband (BB) </w:t>
+        <w:t xml:space="preserve"> shows how the block diagram of a typical BS, it could be macro, micro, </w:t>
+      </w:r>
+      <w:proofErr w:type="spellStart"/>
+      <w:r>
+        <w:rPr>
+          <w:lang w:val="en-US"/>
+        </w:rPr>
+        <w:t>pico</w:t>
+      </w:r>
+      <w:proofErr w:type="spellEnd"/>
+      <w:r>
+        <w:rPr>
+          <w:lang w:val="en-US"/>
+        </w:rPr>
+        <w:t xml:space="preserve"> or </w:t>
+      </w:r>
+      <w:proofErr w:type="spellStart"/>
+      <w:r>
+        <w:rPr>
+          <w:lang w:val="en-US"/>
+        </w:rPr>
+        <w:t>femto</w:t>
+      </w:r>
+      <w:proofErr w:type="spellEnd"/>
+      <w:r>
+        <w:rPr>
+          <w:lang w:val="en-US"/>
+        </w:rPr>
+        <w:t xml:space="preserve">. </w:t>
+      </w:r>
+      <w:r>
+        <w:rPr>
+          <w:lang w:val="en-US"/>
+        </w:rPr>
+        <w:t>This model was taken into consideration for developing the Earth Project’s state of the art (</w:t>
+      </w:r>
+      <w:proofErr w:type="spellStart"/>
+      <w:r>
+        <w:rPr>
+          <w:lang w:val="en-US"/>
+        </w:rPr>
+        <w:t>SoTA</w:t>
+      </w:r>
+      <w:proofErr w:type="spellEnd"/>
+      <w:r>
+        <w:rPr>
+          <w:lang w:val="en-US"/>
+        </w:rPr>
+        <w:t xml:space="preserve">) BS power model. There could be multiple transceivers in a BS. Each transceiver contains the baseband (BB) </w:t>
       </w:r>
       <w:r>
         <w:rPr>
@@ -18082,9 +18619,22 @@
       </w:pPr>
       <w:bookmarkStart w:id="72" w:name="_Toc498623838"/>
       <w:r>
-        <w:t>Power consumed at maximal load</w:t>
+        <w:t xml:space="preserve">Power </w:t>
+      </w:r>
+      <w:proofErr w:type="spellStart"/>
+      <w:r>
+        <w:t>consumed</w:t>
+      </w:r>
+      <w:proofErr w:type="spellEnd"/>
+      <w:r>
+        <w:t xml:space="preserve"> at maximal </w:t>
+      </w:r>
+      <w:proofErr w:type="spellStart"/>
+      <w:r>
+        <w:t>load</w:t>
       </w:r>
       <w:bookmarkEnd w:id="72"/>
+      <w:proofErr w:type="spellEnd"/>
     </w:p>
     <w:p/>
     <w:p>
@@ -18189,9 +18739,9 @@
             <o:lock v:ext="edit" aspectratio="t"/>
           </v:shapetype>
           <v:shape id="_x0000_i1025" type="#_x0000_t75" style="width:184.65pt;height:52.5pt" o:ole="">
-            <v:imagedata r:id="rId18" o:title=""/>
+            <v:imagedata r:id="rId19" o:title=""/>
           </v:shape>
-          <o:OLEObject Type="Embed" ProgID="Equation.DSMT4" ShapeID="_x0000_i1025" DrawAspect="Content" ObjectID="_1573034950" r:id="rId19"/>
+          <o:OLEObject Type="Embed" ProgID="Equation.DSMT4" ShapeID="_x0000_i1025" DrawAspect="Content" ObjectID="_1573316546" r:id="rId20"/>
         </w:object>
       </w:r>
       <w:r>
@@ -18465,7 +19015,7 @@
                     </pic:cNvPicPr>
                   </pic:nvPicPr>
                   <pic:blipFill>
-                    <a:blip r:embed="rId20">
+                    <a:blip r:embed="rId21">
                       <a:extLst>
                         <a:ext uri="{28A0092B-C50C-407E-A947-70E740481C1C}">
                           <a14:useLocalDpi xmlns:a14="http://schemas.microsoft.com/office/drawing/2010/main" val="0"/>
@@ -18565,7 +19115,7 @@
             </wp:cNvGraphicFramePr>
             <a:graphic xmlns:a="http://schemas.openxmlformats.org/drawingml/2006/main">
               <a:graphicData uri="http://schemas.openxmlformats.org/drawingml/2006/chart">
-                <c:chart xmlns:c="http://schemas.openxmlformats.org/drawingml/2006/chart" xmlns:r="http://schemas.openxmlformats.org/officeDocument/2006/relationships" r:id="rId21"/>
+                <c:chart xmlns:c="http://schemas.openxmlformats.org/drawingml/2006/chart" xmlns:r="http://schemas.openxmlformats.org/officeDocument/2006/relationships" r:id="rId22"/>
               </a:graphicData>
             </a:graphic>
           </wp:inline>
@@ -18592,7 +19142,7 @@
             </wp:cNvGraphicFramePr>
             <a:graphic xmlns:a="http://schemas.openxmlformats.org/drawingml/2006/main">
               <a:graphicData uri="http://schemas.openxmlformats.org/drawingml/2006/chart">
-                <c:chart xmlns:c="http://schemas.openxmlformats.org/drawingml/2006/chart" xmlns:r="http://schemas.openxmlformats.org/officeDocument/2006/relationships" r:id="rId22"/>
+                <c:chart xmlns:c="http://schemas.openxmlformats.org/drawingml/2006/chart" xmlns:r="http://schemas.openxmlformats.org/officeDocument/2006/relationships" r:id="rId23"/>
               </a:graphicData>
             </a:graphic>
           </wp:inline>
@@ -18619,7 +19169,7 @@
             </wp:cNvGraphicFramePr>
             <a:graphic xmlns:a="http://schemas.openxmlformats.org/drawingml/2006/main">
               <a:graphicData uri="http://schemas.openxmlformats.org/drawingml/2006/chart">
-                <c:chart xmlns:c="http://schemas.openxmlformats.org/drawingml/2006/chart" xmlns:r="http://schemas.openxmlformats.org/officeDocument/2006/relationships" r:id="rId23"/>
+                <c:chart xmlns:c="http://schemas.openxmlformats.org/drawingml/2006/chart" xmlns:r="http://schemas.openxmlformats.org/officeDocument/2006/relationships" r:id="rId24"/>
               </a:graphicData>
             </a:graphic>
           </wp:inline>
@@ -18647,7 +19197,7 @@
             </wp:cNvGraphicFramePr>
             <a:graphic xmlns:a="http://schemas.openxmlformats.org/drawingml/2006/main">
               <a:graphicData uri="http://schemas.openxmlformats.org/drawingml/2006/chart">
-                <c:chart xmlns:c="http://schemas.openxmlformats.org/drawingml/2006/chart" xmlns:r="http://schemas.openxmlformats.org/officeDocument/2006/relationships" r:id="rId24"/>
+                <c:chart xmlns:c="http://schemas.openxmlformats.org/drawingml/2006/chart" xmlns:r="http://schemas.openxmlformats.org/officeDocument/2006/relationships" r:id="rId25"/>
               </a:graphicData>
             </a:graphic>
           </wp:inline>
@@ -18991,11 +19541,11 @@
                     <w:rFonts w:ascii="Cambria Math" w:hAnsi="Cambria Math"/>
                     <w:position w:val="-14"/>
                   </w:rPr>
-                  <w:object w:dxaOrig="1780" w:dyaOrig="380" w14:anchorId="5769B8C1">
+                  <w:object w:dxaOrig="1780" w:dyaOrig="380" w14:anchorId="564A9031">
                     <v:shape id="_x0000_i1036" type="#_x0000_t75" style="width:88.1pt;height:19.5pt" o:ole="">
-                      <v:imagedata r:id="rId25" o:title=""/>
+                      <v:imagedata r:id="rId26" o:title=""/>
                     </v:shape>
-                    <o:OLEObject Type="Embed" ProgID="Equation.DSMT4" ShapeID="_x0000_i1036" DrawAspect="Content" ObjectID="_1573034951" r:id="rId26"/>
+                    <o:OLEObject Type="Embed" ProgID="Equation.DSMT4" ShapeID="_x0000_i1036" DrawAspect="Content" ObjectID="_1573316547" r:id="rId27"/>
                   </w:object>
                 </m:r>
                 <m:r>
@@ -19013,11 +19563,11 @@
                     <w:rFonts w:ascii="Cambria Math" w:hAnsi="Cambria Math"/>
                     <w:position w:val="-12"/>
                   </w:rPr>
-                  <w:object w:dxaOrig="1358" w:dyaOrig="367" w14:anchorId="0DE19B7C">
+                  <w:object w:dxaOrig="1358" w:dyaOrig="367" w14:anchorId="058A8F21">
                     <v:shape id="_x0000_i1037" type="#_x0000_t75" style="width:67.75pt;height:17.8pt" o:ole="">
-                      <v:imagedata r:id="rId27" o:title=""/>
+                      <v:imagedata r:id="rId28" o:title=""/>
                     </v:shape>
-                    <o:OLEObject Type="Embed" ProgID="Equation.DSMT4" ShapeID="_x0000_i1037" DrawAspect="Content" ObjectID="_1573034952" r:id="rId28"/>
+                    <o:OLEObject Type="Embed" ProgID="Equation.DSMT4" ShapeID="_x0000_i1037" DrawAspect="Content" ObjectID="_1573316548" r:id="rId29"/>
                   </w:object>
                 </m:r>
               </m:e>
@@ -19030,11 +19580,11 @@
                     <w:rFonts w:ascii="Cambria Math" w:hAnsi="Cambria Math"/>
                     <w:position w:val="-12"/>
                   </w:rPr>
-                  <w:object w:dxaOrig="516" w:dyaOrig="367" w14:anchorId="23168F95">
+                  <w:object w:dxaOrig="516" w:dyaOrig="367" w14:anchorId="2FA1AAF9">
                     <v:shape id="_x0000_i1038" type="#_x0000_t75" style="width:25.4pt;height:17.8pt" o:ole="">
-                      <v:imagedata r:id="rId29" o:title=""/>
+                      <v:imagedata r:id="rId30" o:title=""/>
                     </v:shape>
-                    <o:OLEObject Type="Embed" ProgID="Equation.DSMT4" ShapeID="_x0000_i1038" DrawAspect="Content" ObjectID="_1573034953" r:id="rId30"/>
+                    <o:OLEObject Type="Embed" ProgID="Equation.DSMT4" ShapeID="_x0000_i1038" DrawAspect="Content" ObjectID="_1573316549" r:id="rId31"/>
                   </w:object>
                 </m:r>
                 <m:r>
@@ -19055,11 +19605,11 @@
                     <w:rFonts w:ascii="Cambria Math" w:hAnsi="Cambria Math"/>
                     <w:position w:val="-14"/>
                   </w:rPr>
-                  <w:object w:dxaOrig="475" w:dyaOrig="380" w14:anchorId="338F0F10">
+                  <w:object w:dxaOrig="475" w:dyaOrig="380" w14:anchorId="6828DEF5">
                     <v:shape id="_x0000_i1039" type="#_x0000_t75" style="width:23.7pt;height:19.5pt" o:ole="">
-                      <v:imagedata r:id="rId31" o:title=""/>
+                      <v:imagedata r:id="rId32" o:title=""/>
                     </v:shape>
-                    <o:OLEObject Type="Embed" ProgID="Equation.DSMT4" ShapeID="_x0000_i1039" DrawAspect="Content" ObjectID="_1573034954" r:id="rId32"/>
+                    <o:OLEObject Type="Embed" ProgID="Equation.DSMT4" ShapeID="_x0000_i1039" DrawAspect="Content" ObjectID="_1573316550" r:id="rId33"/>
                   </w:object>
                 </m:r>
                 <m:r>
@@ -19077,11 +19627,11 @@
                     <w:rFonts w:ascii="Cambria Math" w:hAnsi="Cambria Math"/>
                     <w:position w:val="-12"/>
                   </w:rPr>
-                  <w:object w:dxaOrig="761" w:dyaOrig="367" w14:anchorId="12419AAD">
+                  <w:object w:dxaOrig="761" w:dyaOrig="367" w14:anchorId="02FE484E">
                     <v:shape id="_x0000_i1040" type="#_x0000_t75" style="width:37.25pt;height:17.8pt" o:ole="">
-                      <v:imagedata r:id="rId33" o:title=""/>
+                      <v:imagedata r:id="rId34" o:title=""/>
                     </v:shape>
-                    <o:OLEObject Type="Embed" ProgID="Equation.DSMT4" ShapeID="_x0000_i1040" DrawAspect="Content" ObjectID="_1573034955" r:id="rId34"/>
+                    <o:OLEObject Type="Embed" ProgID="Equation.DSMT4" ShapeID="_x0000_i1040" DrawAspect="Content" ObjectID="_1573316551" r:id="rId35"/>
                   </w:object>
                 </m:r>
               </m:e>
@@ -19293,7 +19843,23 @@
         <w:fldChar w:fldCharType="end"/>
       </w:r>
       <w:r>
-        <w:t xml:space="preserve"> provides parameters of power model for different BSs</w:t>
+        <w:t xml:space="preserve"> </w:t>
+      </w:r>
+      <w:proofErr w:type="spellStart"/>
+      <w:r>
+        <w:t>provides</w:t>
+      </w:r>
+      <w:proofErr w:type="spellEnd"/>
+      <w:r>
+        <w:t xml:space="preserve"> parameters </w:t>
+      </w:r>
+      <w:proofErr w:type="spellStart"/>
+      <w:r>
+        <w:t>of</w:t>
+      </w:r>
+      <w:proofErr w:type="spellEnd"/>
+      <w:r>
+        <w:t xml:space="preserve"> power model for different BSs</w:t>
       </w:r>
       <w:sdt>
         <w:sdtPr>
@@ -20301,9 +20867,9 @@
         </w:rPr>
         <w:object w:dxaOrig="1640" w:dyaOrig="620" w14:anchorId="65BED047">
           <v:shape id="_x0000_i1041" type="#_x0000_t75" style="width:82.15pt;height:31.35pt" o:ole="">
-            <v:imagedata r:id="rId35" o:title=""/>
+            <v:imagedata r:id="rId36" o:title=""/>
           </v:shape>
-          <o:OLEObject Type="Embed" ProgID="Equation.DSMT4" ShapeID="_x0000_i1041" DrawAspect="Content" ObjectID="_1573034956" r:id="rId36"/>
+          <o:OLEObject Type="Embed" ProgID="Equation.DSMT4" ShapeID="_x0000_i1041" DrawAspect="Content" ObjectID="_1573316552" r:id="rId37"/>
         </w:object>
       </w:r>
       <w:r>
@@ -20416,9 +20982,9 @@
         </w:rPr>
         <w:object w:dxaOrig="2079" w:dyaOrig="620" w14:anchorId="644927A1">
           <v:shape id="_x0000_i1042" type="#_x0000_t75" style="width:104.2pt;height:31.35pt" o:ole="">
-            <v:imagedata r:id="rId37" o:title=""/>
+            <v:imagedata r:id="rId38" o:title=""/>
           </v:shape>
-          <o:OLEObject Type="Embed" ProgID="Equation.DSMT4" ShapeID="_x0000_i1042" DrawAspect="Content" ObjectID="_1573034957" r:id="rId38"/>
+          <o:OLEObject Type="Embed" ProgID="Equation.DSMT4" ShapeID="_x0000_i1042" DrawAspect="Content" ObjectID="_1573316553" r:id="rId39"/>
         </w:object>
       </w:r>
       <w:r>
@@ -20542,9 +21108,9 @@
         </w:rPr>
         <w:object w:dxaOrig="1600" w:dyaOrig="740" w14:anchorId="658244A5">
           <v:shape id="_x0000_i1043" type="#_x0000_t75" style="width:80.45pt;height:36.4pt" o:ole="">
-            <v:imagedata r:id="rId39" o:title=""/>
+            <v:imagedata r:id="rId40" o:title=""/>
           </v:shape>
-          <o:OLEObject Type="Embed" ProgID="Equation.DSMT4" ShapeID="_x0000_i1043" DrawAspect="Content" ObjectID="_1573034958" r:id="rId40"/>
+          <o:OLEObject Type="Embed" ProgID="Equation.DSMT4" ShapeID="_x0000_i1043" DrawAspect="Content" ObjectID="_1573316554" r:id="rId41"/>
         </w:object>
       </w:r>
       <w:r>
@@ -20600,9 +21166,9 @@
         </w:rPr>
         <w:object w:dxaOrig="3180" w:dyaOrig="740" w14:anchorId="51906321">
           <v:shape id="_x0000_i1044" type="#_x0000_t75" style="width:160.1pt;height:36.4pt" o:ole="">
-            <v:imagedata r:id="rId41" o:title=""/>
+            <v:imagedata r:id="rId42" o:title=""/>
           </v:shape>
-          <o:OLEObject Type="Embed" ProgID="Equation.DSMT4" ShapeID="_x0000_i1044" DrawAspect="Content" ObjectID="_1573034959" r:id="rId42"/>
+          <o:OLEObject Type="Embed" ProgID="Equation.DSMT4" ShapeID="_x0000_i1044" DrawAspect="Content" ObjectID="_1573316555" r:id="rId43"/>
         </w:object>
       </w:r>
       <w:r>
@@ -20625,9 +21191,9 @@
         </w:rPr>
         <w:object w:dxaOrig="3320" w:dyaOrig="760" w14:anchorId="2B37C620">
           <v:shape id="_x0000_i1045" type="#_x0000_t75" style="width:166pt;height:37.25pt" o:ole="">
-            <v:imagedata r:id="rId43" o:title=""/>
+            <v:imagedata r:id="rId44" o:title=""/>
           </v:shape>
-          <o:OLEObject Type="Embed" ProgID="Equation.DSMT4" ShapeID="_x0000_i1045" DrawAspect="Content" ObjectID="_1573034960" r:id="rId44"/>
+          <o:OLEObject Type="Embed" ProgID="Equation.DSMT4" ShapeID="_x0000_i1045" DrawAspect="Content" ObjectID="_1573316556" r:id="rId45"/>
         </w:object>
       </w:r>
       <w:r>
@@ -20650,9 +21216,9 @@
         </w:rPr>
         <w:object w:dxaOrig="2520" w:dyaOrig="440" w14:anchorId="15B88B00">
           <v:shape id="_x0000_i1046" type="#_x0000_t75" style="width:127.9pt;height:22pt" o:ole="">
-            <v:imagedata r:id="rId45" o:title=""/>
+            <v:imagedata r:id="rId46" o:title=""/>
           </v:shape>
-          <o:OLEObject Type="Embed" ProgID="Equation.DSMT4" ShapeID="_x0000_i1046" DrawAspect="Content" ObjectID="_1573034961" r:id="rId46"/>
+          <o:OLEObject Type="Embed" ProgID="Equation.DSMT4" ShapeID="_x0000_i1046" DrawAspect="Content" ObjectID="_1573316557" r:id="rId47"/>
         </w:object>
       </w:r>
       <w:r>
@@ -20901,7 +21467,7 @@
             </wp:cNvGraphicFramePr>
             <a:graphic xmlns:a="http://schemas.openxmlformats.org/drawingml/2006/main">
               <a:graphicData uri="http://schemas.openxmlformats.org/drawingml/2006/chart">
-                <c:chart xmlns:c="http://schemas.openxmlformats.org/drawingml/2006/chart" xmlns:r="http://schemas.openxmlformats.org/officeDocument/2006/relationships" r:id="rId47"/>
+                <c:chart xmlns:c="http://schemas.openxmlformats.org/drawingml/2006/chart" xmlns:r="http://schemas.openxmlformats.org/officeDocument/2006/relationships" r:id="rId48"/>
               </a:graphicData>
             </a:graphic>
           </wp:inline>
@@ -21680,7 +22246,7 @@
                     </pic:cNvPicPr>
                   </pic:nvPicPr>
                   <pic:blipFill>
-                    <a:blip r:embed="rId48">
+                    <a:blip r:embed="rId49">
                       <a:extLst>
                         <a:ext uri="{28A0092B-C50C-407E-A947-70E740481C1C}">
                           <a14:useLocalDpi xmlns:a14="http://schemas.microsoft.com/office/drawing/2010/main" val="0"/>
@@ -22248,7 +22814,7 @@
                     </pic:cNvPicPr>
                   </pic:nvPicPr>
                   <pic:blipFill>
-                    <a:blip r:embed="rId49">
+                    <a:blip r:embed="rId50">
                       <a:extLst>
                         <a:ext uri="{28A0092B-C50C-407E-A947-70E740481C1C}">
                           <a14:useLocalDpi xmlns:a14="http://schemas.microsoft.com/office/drawing/2010/main" val="0"/>
@@ -22729,7 +23295,7 @@
                     </pic:cNvPicPr>
                   </pic:nvPicPr>
                   <pic:blipFill>
-                    <a:blip r:embed="rId50">
+                    <a:blip r:embed="rId51">
                       <a:extLst>
                         <a:ext uri="{28A0092B-C50C-407E-A947-70E740481C1C}">
                           <a14:useLocalDpi xmlns:a14="http://schemas.microsoft.com/office/drawing/2010/main" val="0"/>
@@ -23682,7 +24248,7 @@
                     <pic:cNvPicPr/>
                   </pic:nvPicPr>
                   <pic:blipFill>
-                    <a:blip r:embed="rId51"/>
+                    <a:blip r:embed="rId52"/>
                     <a:stretch>
                       <a:fillRect/>
                     </a:stretch>
@@ -23888,174 +24454,6 @@
             <wp:extent cx="4283710" cy="3279775"/>
             <wp:effectExtent l="0" t="0" r="2540" b="0"/>
             <wp:docPr id="236" name="Picture 236"/>
-            <wp:cNvGraphicFramePr>
-              <a:graphicFrameLocks xmlns:a="http://schemas.openxmlformats.org/drawingml/2006/main" noChangeAspect="1"/>
-            </wp:cNvGraphicFramePr>
-            <a:graphic xmlns:a="http://schemas.openxmlformats.org/drawingml/2006/main">
-              <a:graphicData uri="http://schemas.openxmlformats.org/drawingml/2006/picture">
-                <pic:pic xmlns:pic="http://schemas.openxmlformats.org/drawingml/2006/picture">
-                  <pic:nvPicPr>
-                    <pic:cNvPr id="1" name=""/>
-                    <pic:cNvPicPr/>
-                  </pic:nvPicPr>
-                  <pic:blipFill>
-                    <a:blip r:embed="rId52"/>
-                    <a:stretch>
-                      <a:fillRect/>
-                    </a:stretch>
-                  </pic:blipFill>
-                  <pic:spPr>
-                    <a:xfrm>
-                      <a:off x="0" y="0"/>
-                      <a:ext cx="4283710" cy="3279775"/>
-                    </a:xfrm>
-                    <a:prstGeom prst="rect">
-                      <a:avLst/>
-                    </a:prstGeom>
-                  </pic:spPr>
-                </pic:pic>
-              </a:graphicData>
-            </a:graphic>
-          </wp:inline>
-        </w:drawing>
-      </w:r>
-    </w:p>
-    <w:p>
-      <w:pPr>
-        <w:pStyle w:val="Caption"/>
-        <w:rPr>
-          <w:lang w:val="en-US"/>
-        </w:rPr>
-      </w:pPr>
-      <w:bookmarkStart w:id="110" w:name="_Ref497836117"/>
-      <w:bookmarkStart w:id="111" w:name="_Toc497836845"/>
-      <w:r>
-        <w:rPr>
-          <w:lang w:val="en-US"/>
-        </w:rPr>
-        <w:t xml:space="preserve">Figure </w:t>
-      </w:r>
-      <w:r>
-        <w:fldChar w:fldCharType="begin"/>
-      </w:r>
-      <w:r>
-        <w:rPr>
-          <w:lang w:val="en-US"/>
-        </w:rPr>
-        <w:instrText xml:space="preserve"> SEQ Figure \* ARABIC </w:instrText>
-      </w:r>
-      <w:r>
-        <w:fldChar w:fldCharType="separate"/>
-      </w:r>
-      <w:r>
-        <w:rPr>
-          <w:noProof/>
-          <w:lang w:val="en-US"/>
-        </w:rPr>
-        <w:t>14</w:t>
-      </w:r>
-      <w:r>
-        <w:rPr>
-          <w:noProof/>
-        </w:rPr>
-        <w:fldChar w:fldCharType="end"/>
-      </w:r>
-      <w:bookmarkEnd w:id="110"/>
-      <w:r>
-        <w:rPr>
-          <w:lang w:val="en-US"/>
-        </w:rPr>
-        <w:t>. Comparison of Energy per bit versus System throughput for central deployment of macro cells and micro cells.</w:t>
-      </w:r>
-      <w:bookmarkEnd w:id="111"/>
-    </w:p>
-    <w:p>
-      <w:pPr>
-        <w:rPr>
-          <w:lang w:val="en-US"/>
-        </w:rPr>
-      </w:pPr>
-    </w:p>
-    <w:p>
-      <w:pPr>
-        <w:pStyle w:val="NewNormal"/>
-        <w:ind w:firstLine="0"/>
-        <w:rPr>
-          <w:lang w:val="en-US"/>
-        </w:rPr>
-      </w:pPr>
-      <w:r>
-        <w:rPr>
-          <w:lang w:val="en-US"/>
-        </w:rPr>
-        <w:t xml:space="preserve">In </w:t>
-      </w:r>
-      <w:r>
-        <w:fldChar w:fldCharType="begin"/>
-      </w:r>
-      <w:r>
-        <w:rPr>
-          <w:lang w:val="en-US"/>
-        </w:rPr>
-        <w:instrText xml:space="preserve"> REF _Ref497836117 \h  \* MERGEFORMAT </w:instrText>
-      </w:r>
-      <w:r>
-        <w:fldChar w:fldCharType="separate"/>
-      </w:r>
-      <w:r>
-        <w:rPr>
-          <w:lang w:val="en-US"/>
-        </w:rPr>
-        <w:t xml:space="preserve">Figure </w:t>
-      </w:r>
-      <w:r>
-        <w:rPr>
-          <w:noProof/>
-          <w:lang w:val="en-US"/>
-        </w:rPr>
-        <w:t>14</w:t>
-      </w:r>
-      <w:r>
-        <w:fldChar w:fldCharType="end"/>
-      </w:r>
-      <w:r>
-        <w:rPr>
-          <w:lang w:val="en-US"/>
-        </w:rPr>
-        <w:t xml:space="preserve">, we compare the energy performance with respect to the energy per bit. For calculating the energy per bit, we divide the total energy consumed by the serving nodes by the total traffic served by them. Energy per bit tells us that how much energy is needed in the system to deliver a single bit. As we can observe that the deployment of micro cells proves out </w:t>
-      </w:r>
-      <w:r>
-        <w:rPr>
-          <w:lang w:val="en-US"/>
-        </w:rPr>
-        <w:lastRenderedPageBreak/>
-        <w:t xml:space="preserve">to take lesser energy per bit as the power amplifier in the micro cells do not ramp up the energy consumption with the load as much in macro units. The energy per bit is higher for lower load because the system throughput increases faster than the power consumption in the serving nodes. </w:t>
-      </w:r>
-    </w:p>
-    <w:p>
-      <w:pPr>
-        <w:pStyle w:val="NewNormal"/>
-        <w:rPr>
-          <w:lang w:val="en-US"/>
-        </w:rPr>
-      </w:pPr>
-    </w:p>
-    <w:p>
-      <w:pPr>
-        <w:pStyle w:val="NewNormal"/>
-        <w:keepNext/>
-        <w:ind w:firstLine="0"/>
-        <w:jc w:val="center"/>
-      </w:pPr>
-      <w:r>
-        <w:rPr>
-          <w:noProof/>
-        </w:rPr>
-        <w:drawing>
-          <wp:inline distT="0" distB="0" distL="0" distR="0" wp14:anchorId="38239E7B" wp14:editId="4983B318">
-            <wp:extent cx="4283710" cy="3279775"/>
-            <wp:effectExtent l="0" t="0" r="2540" b="0"/>
-            <wp:docPr id="237" name="Picture 237"/>
             <wp:cNvGraphicFramePr>
               <a:graphicFrameLocks xmlns:a="http://schemas.openxmlformats.org/drawingml/2006/main" noChangeAspect="1"/>
             </wp:cNvGraphicFramePr>
@@ -24095,8 +24493,8 @@
           <w:lang w:val="en-US"/>
         </w:rPr>
       </w:pPr>
-      <w:bookmarkStart w:id="112" w:name="_Ref497836234"/>
-      <w:bookmarkStart w:id="113" w:name="_Toc497836846"/>
+      <w:bookmarkStart w:id="110" w:name="_Ref497836117"/>
+      <w:bookmarkStart w:id="111" w:name="_Toc497836845"/>
       <w:r>
         <w:rPr>
           <w:lang w:val="en-US"/>
@@ -24120,7 +24518,7 @@
           <w:noProof/>
           <w:lang w:val="en-US"/>
         </w:rPr>
-        <w:t>15</w:t>
+        <w:t>14</w:t>
       </w:r>
       <w:r>
         <w:rPr>
@@ -24128,14 +24526,14 @@
         </w:rPr>
         <w:fldChar w:fldCharType="end"/>
       </w:r>
-      <w:bookmarkEnd w:id="112"/>
-      <w:r>
-        <w:rPr>
-          <w:lang w:val="en-US"/>
-        </w:rPr>
-        <w:t>. Comparison of Energy per bit versus 10th percentile DL user throughput for central deployment of macro cells and micro cells.</w:t>
-      </w:r>
-      <w:bookmarkEnd w:id="113"/>
+      <w:bookmarkEnd w:id="110"/>
+      <w:r>
+        <w:rPr>
+          <w:lang w:val="en-US"/>
+        </w:rPr>
+        <w:t>. Comparison of Energy per bit versus System throughput for central deployment of macro cells and micro cells.</w:t>
+      </w:r>
+      <w:bookmarkEnd w:id="111"/>
     </w:p>
     <w:p>
       <w:pPr>
@@ -24165,7 +24563,7 @@
         <w:rPr>
           <w:lang w:val="en-US"/>
         </w:rPr>
-        <w:instrText xml:space="preserve"> REF _Ref497836234 \h  \* MERGEFORMAT </w:instrText>
+        <w:instrText xml:space="preserve"> REF _Ref497836117 \h  \* MERGEFORMAT </w:instrText>
       </w:r>
       <w:r>
         <w:fldChar w:fldCharType="separate"/>
@@ -24181,7 +24579,7 @@
           <w:noProof/>
           <w:lang w:val="en-US"/>
         </w:rPr>
-        <w:t>15</w:t>
+        <w:t>14</w:t>
       </w:r>
       <w:r>
         <w:fldChar w:fldCharType="end"/>
@@ -24190,62 +24588,14 @@
         <w:rPr>
           <w:lang w:val="en-US"/>
         </w:rPr>
-        <w:t>, we do a critical analysis of quality of service down to the 10</w:t>
-      </w:r>
-      <w:r>
-        <w:rPr>
-          <w:vertAlign w:val="superscript"/>
-          <w:lang w:val="en-US"/>
-        </w:rPr>
-        <w:t>th</w:t>
-      </w:r>
-      <w:r>
-        <w:rPr>
-          <w:lang w:val="en-US"/>
-        </w:rPr>
-        <w:t xml:space="preserve"> </w:t>
-      </w:r>
-      <w:r>
-        <w:rPr>
-          <w:lang w:val="en-US"/>
-        </w:rPr>
-        <w:t>percentiles of users, these users hav</w:t>
-      </w:r>
-      <w:r>
-        <w:rPr>
-          <w:lang w:val="en-US"/>
-        </w:rPr>
-        <w:t>e the worst downlink throughput and</w:t>
-      </w:r>
-      <w:r>
-        <w:rPr>
-          <w:lang w:val="en-US"/>
-        </w:rPr>
-        <w:t xml:space="preserve"> they could be considered as edge cell users. </w:t>
-      </w:r>
-      <w:r>
-        <w:rPr>
-          <w:lang w:val="en-US"/>
-        </w:rPr>
-        <w:t>T</w:t>
-      </w:r>
-      <w:r>
-        <w:rPr>
-          <w:lang w:val="en-US"/>
-        </w:rPr>
-        <w:t>o d</w:t>
-      </w:r>
-      <w:r>
-        <w:rPr>
-          <w:lang w:val="en-US"/>
-        </w:rPr>
-        <w:t>eliver a good throughput to the</w:t>
-      </w:r>
-      <w:r>
-        <w:rPr>
-          <w:lang w:val="en-US"/>
-        </w:rPr>
-        <w:t xml:space="preserve"> edge cell users say, 11 Mbps we can see the macro cells need something around 1.8 kJ/Mbit while micro cells need 0.3 kJ/Mbit. Here the macro cells come out to as winner because of they can handle a higher load than micro cells as well as the increased load compensates for the increased power consumption in macro cells.</w:t>
+        <w:t xml:space="preserve">, we compare the energy performance with respect to the energy per bit. For calculating the energy per bit, we divide the total energy consumed by the serving nodes by the total traffic served by them. Energy per bit tells us that how much energy is needed in the system to deliver a single bit. As we can observe that the deployment of micro cells proves out </w:t>
+      </w:r>
+      <w:r>
+        <w:rPr>
+          <w:lang w:val="en-US"/>
+        </w:rPr>
+        <w:lastRenderedPageBreak/>
+        <w:t xml:space="preserve">to take lesser energy per bit as the power amplifier in the micro cells do not ramp up the energy consumption with the load as much in macro units. The energy per bit is higher for lower load because the system throughput increases faster than the power consumption in the serving nodes. </w:t>
       </w:r>
     </w:p>
     <w:p>
@@ -24267,12 +24617,11 @@
         <w:rPr>
           <w:noProof/>
         </w:rPr>
-        <w:lastRenderedPageBreak/>
         <w:drawing>
-          <wp:inline distT="0" distB="0" distL="0" distR="0" wp14:anchorId="5C7A7476" wp14:editId="60D2BD6A">
+          <wp:inline distT="0" distB="0" distL="0" distR="0" wp14:anchorId="38239E7B" wp14:editId="4983B318">
             <wp:extent cx="4283710" cy="3279775"/>
             <wp:effectExtent l="0" t="0" r="2540" b="0"/>
-            <wp:docPr id="238" name="Picture 238"/>
+            <wp:docPr id="237" name="Picture 237"/>
             <wp:cNvGraphicFramePr>
               <a:graphicFrameLocks xmlns:a="http://schemas.openxmlformats.org/drawingml/2006/main" noChangeAspect="1"/>
             </wp:cNvGraphicFramePr>
@@ -24312,6 +24661,223 @@
           <w:lang w:val="en-US"/>
         </w:rPr>
       </w:pPr>
+      <w:bookmarkStart w:id="112" w:name="_Ref497836234"/>
+      <w:bookmarkStart w:id="113" w:name="_Toc497836846"/>
+      <w:r>
+        <w:rPr>
+          <w:lang w:val="en-US"/>
+        </w:rPr>
+        <w:t xml:space="preserve">Figure </w:t>
+      </w:r>
+      <w:r>
+        <w:fldChar w:fldCharType="begin"/>
+      </w:r>
+      <w:r>
+        <w:rPr>
+          <w:lang w:val="en-US"/>
+        </w:rPr>
+        <w:instrText xml:space="preserve"> SEQ Figure \* ARABIC </w:instrText>
+      </w:r>
+      <w:r>
+        <w:fldChar w:fldCharType="separate"/>
+      </w:r>
+      <w:r>
+        <w:rPr>
+          <w:noProof/>
+          <w:lang w:val="en-US"/>
+        </w:rPr>
+        <w:t>15</w:t>
+      </w:r>
+      <w:r>
+        <w:rPr>
+          <w:noProof/>
+        </w:rPr>
+        <w:fldChar w:fldCharType="end"/>
+      </w:r>
+      <w:bookmarkEnd w:id="112"/>
+      <w:r>
+        <w:rPr>
+          <w:lang w:val="en-US"/>
+        </w:rPr>
+        <w:t>. Comparison of Energy per bit versus 10th percentile DL user throughput for central deployment of macro cells and micro cells.</w:t>
+      </w:r>
+      <w:bookmarkEnd w:id="113"/>
+    </w:p>
+    <w:p>
+      <w:pPr>
+        <w:rPr>
+          <w:lang w:val="en-US"/>
+        </w:rPr>
+      </w:pPr>
+    </w:p>
+    <w:p>
+      <w:pPr>
+        <w:pStyle w:val="NewNormal"/>
+        <w:ind w:firstLine="0"/>
+        <w:rPr>
+          <w:lang w:val="en-US"/>
+        </w:rPr>
+      </w:pPr>
+      <w:r>
+        <w:rPr>
+          <w:lang w:val="en-US"/>
+        </w:rPr>
+        <w:t xml:space="preserve">In </w:t>
+      </w:r>
+      <w:r>
+        <w:fldChar w:fldCharType="begin"/>
+      </w:r>
+      <w:r>
+        <w:rPr>
+          <w:lang w:val="en-US"/>
+        </w:rPr>
+        <w:instrText xml:space="preserve"> REF _Ref497836234 \h  \* MERGEFORMAT </w:instrText>
+      </w:r>
+      <w:r>
+        <w:fldChar w:fldCharType="separate"/>
+      </w:r>
+      <w:r>
+        <w:rPr>
+          <w:lang w:val="en-US"/>
+        </w:rPr>
+        <w:t xml:space="preserve">Figure </w:t>
+      </w:r>
+      <w:r>
+        <w:rPr>
+          <w:noProof/>
+          <w:lang w:val="en-US"/>
+        </w:rPr>
+        <w:t>15</w:t>
+      </w:r>
+      <w:r>
+        <w:fldChar w:fldCharType="end"/>
+      </w:r>
+      <w:r>
+        <w:rPr>
+          <w:lang w:val="en-US"/>
+        </w:rPr>
+        <w:t>, we do a critical analysis of quality of service down to the 10</w:t>
+      </w:r>
+      <w:r>
+        <w:rPr>
+          <w:vertAlign w:val="superscript"/>
+          <w:lang w:val="en-US"/>
+        </w:rPr>
+        <w:t>th</w:t>
+      </w:r>
+      <w:r>
+        <w:rPr>
+          <w:lang w:val="en-US"/>
+        </w:rPr>
+        <w:t xml:space="preserve"> </w:t>
+      </w:r>
+      <w:r>
+        <w:rPr>
+          <w:lang w:val="en-US"/>
+        </w:rPr>
+        <w:t>percentiles of users, these users hav</w:t>
+      </w:r>
+      <w:r>
+        <w:rPr>
+          <w:lang w:val="en-US"/>
+        </w:rPr>
+        <w:t>e the worst downlink throughput and</w:t>
+      </w:r>
+      <w:r>
+        <w:rPr>
+          <w:lang w:val="en-US"/>
+        </w:rPr>
+        <w:t xml:space="preserve"> they could be considered as edge cell users. </w:t>
+      </w:r>
+      <w:r>
+        <w:rPr>
+          <w:lang w:val="en-US"/>
+        </w:rPr>
+        <w:t>T</w:t>
+      </w:r>
+      <w:r>
+        <w:rPr>
+          <w:lang w:val="en-US"/>
+        </w:rPr>
+        <w:t>o d</w:t>
+      </w:r>
+      <w:r>
+        <w:rPr>
+          <w:lang w:val="en-US"/>
+        </w:rPr>
+        <w:t>eliver a good throughput to the</w:t>
+      </w:r>
+      <w:r>
+        <w:rPr>
+          <w:lang w:val="en-US"/>
+        </w:rPr>
+        <w:t xml:space="preserve"> edge cell users say, 11 Mbps we can see the macro cells need something around 1.8 kJ/Mbit while micro cells need 0.3 kJ/Mbit. Here the macro cells come out to as winner because of they can handle a higher load than micro cells as well as the increased load compensates for the increased power consumption in macro cells.</w:t>
+      </w:r>
+    </w:p>
+    <w:p>
+      <w:pPr>
+        <w:pStyle w:val="NewNormal"/>
+        <w:rPr>
+          <w:lang w:val="en-US"/>
+        </w:rPr>
+      </w:pPr>
+    </w:p>
+    <w:p>
+      <w:pPr>
+        <w:pStyle w:val="NewNormal"/>
+        <w:keepNext/>
+        <w:ind w:firstLine="0"/>
+        <w:jc w:val="center"/>
+      </w:pPr>
+      <w:r>
+        <w:rPr>
+          <w:noProof/>
+        </w:rPr>
+        <w:lastRenderedPageBreak/>
+        <w:drawing>
+          <wp:inline distT="0" distB="0" distL="0" distR="0" wp14:anchorId="5C7A7476" wp14:editId="60D2BD6A">
+            <wp:extent cx="4283710" cy="3279775"/>
+            <wp:effectExtent l="0" t="0" r="2540" b="0"/>
+            <wp:docPr id="238" name="Picture 238"/>
+            <wp:cNvGraphicFramePr>
+              <a:graphicFrameLocks xmlns:a="http://schemas.openxmlformats.org/drawingml/2006/main" noChangeAspect="1"/>
+            </wp:cNvGraphicFramePr>
+            <a:graphic xmlns:a="http://schemas.openxmlformats.org/drawingml/2006/main">
+              <a:graphicData uri="http://schemas.openxmlformats.org/drawingml/2006/picture">
+                <pic:pic xmlns:pic="http://schemas.openxmlformats.org/drawingml/2006/picture">
+                  <pic:nvPicPr>
+                    <pic:cNvPr id="1" name=""/>
+                    <pic:cNvPicPr/>
+                  </pic:nvPicPr>
+                  <pic:blipFill>
+                    <a:blip r:embed="rId55"/>
+                    <a:stretch>
+                      <a:fillRect/>
+                    </a:stretch>
+                  </pic:blipFill>
+                  <pic:spPr>
+                    <a:xfrm>
+                      <a:off x="0" y="0"/>
+                      <a:ext cx="4283710" cy="3279775"/>
+                    </a:xfrm>
+                    <a:prstGeom prst="rect">
+                      <a:avLst/>
+                    </a:prstGeom>
+                  </pic:spPr>
+                </pic:pic>
+              </a:graphicData>
+            </a:graphic>
+          </wp:inline>
+        </w:drawing>
+      </w:r>
+    </w:p>
+    <w:p>
+      <w:pPr>
+        <w:pStyle w:val="Caption"/>
+        <w:rPr>
+          <w:lang w:val="en-US"/>
+        </w:rPr>
+      </w:pPr>
       <w:bookmarkStart w:id="114" w:name="_Ref497836522"/>
       <w:bookmarkStart w:id="115" w:name="_Toc497836847"/>
       <w:r>
@@ -24479,7 +25045,7 @@
                     </pic:cNvPicPr>
                   </pic:nvPicPr>
                   <pic:blipFill>
-                    <a:blip r:embed="rId55">
+                    <a:blip r:embed="rId56">
                       <a:extLst>
                         <a:ext uri="{28A0092B-C50C-407E-A947-70E740481C1C}">
                           <a14:useLocalDpi xmlns:a14="http://schemas.microsoft.com/office/drawing/2010/main" val="0"/>
@@ -24848,7 +25414,7 @@
                     <pic:cNvPicPr/>
                   </pic:nvPicPr>
                   <pic:blipFill>
-                    <a:blip r:embed="rId56"/>
+                    <a:blip r:embed="rId57"/>
                     <a:stretch>
                       <a:fillRect/>
                     </a:stretch>
@@ -25098,7 +25664,7 @@
                     </pic:cNvPicPr>
                   </pic:nvPicPr>
                   <pic:blipFill>
-                    <a:blip r:embed="rId57">
+                    <a:blip r:embed="rId58">
                       <a:extLst>
                         <a:ext uri="{28A0092B-C50C-407E-A947-70E740481C1C}">
                           <a14:useLocalDpi xmlns:a14="http://schemas.microsoft.com/office/drawing/2010/main" val="0"/>
@@ -25264,7 +25830,7 @@
                     </pic:cNvPicPr>
                   </pic:nvPicPr>
                   <pic:blipFill>
-                    <a:blip r:embed="rId58">
+                    <a:blip r:embed="rId59">
                       <a:extLst>
                         <a:ext uri="{28A0092B-C50C-407E-A947-70E740481C1C}">
                           <a14:useLocalDpi xmlns:a14="http://schemas.microsoft.com/office/drawing/2010/main" val="0"/>
@@ -25493,7 +26059,7 @@
                     </pic:cNvPicPr>
                   </pic:nvPicPr>
                   <pic:blipFill>
-                    <a:blip r:embed="rId59">
+                    <a:blip r:embed="rId60">
                       <a:extLst>
                         <a:ext uri="{28A0092B-C50C-407E-A947-70E740481C1C}">
                           <a14:useLocalDpi xmlns:a14="http://schemas.microsoft.com/office/drawing/2010/main" val="0"/>
@@ -25749,7 +26315,7 @@
                     </pic:cNvPicPr>
                   </pic:nvPicPr>
                   <pic:blipFill>
-                    <a:blip r:embed="rId60">
+                    <a:blip r:embed="rId61">
                       <a:extLst>
                         <a:ext uri="{28A0092B-C50C-407E-A947-70E740481C1C}">
                           <a14:useLocalDpi xmlns:a14="http://schemas.microsoft.com/office/drawing/2010/main" val="0"/>
@@ -25945,7 +26511,7 @@
                     </pic:cNvPicPr>
                   </pic:nvPicPr>
                   <pic:blipFill>
-                    <a:blip r:embed="rId61">
+                    <a:blip r:embed="rId62">
                       <a:extLst>
                         <a:ext uri="{28A0092B-C50C-407E-A947-70E740481C1C}">
                           <a14:useLocalDpi xmlns:a14="http://schemas.microsoft.com/office/drawing/2010/main" val="0"/>
@@ -26137,7 +26703,7 @@
                     </pic:cNvPicPr>
                   </pic:nvPicPr>
                   <pic:blipFill>
-                    <a:blip r:embed="rId62">
+                    <a:blip r:embed="rId63">
                       <a:extLst>
                         <a:ext uri="{28A0092B-C50C-407E-A947-70E740481C1C}">
                           <a14:useLocalDpi xmlns:a14="http://schemas.microsoft.com/office/drawing/2010/main" val="0"/>
@@ -26401,7 +26967,7 @@
                     </pic:cNvPicPr>
                   </pic:nvPicPr>
                   <pic:blipFill>
-                    <a:blip r:embed="rId63">
+                    <a:blip r:embed="rId64">
                       <a:extLst>
                         <a:ext uri="{28A0092B-C50C-407E-A947-70E740481C1C}">
                           <a14:useLocalDpi xmlns:a14="http://schemas.microsoft.com/office/drawing/2010/main" val="0"/>
@@ -26678,7 +27244,7 @@
                     </pic:cNvPicPr>
                   </pic:nvPicPr>
                   <pic:blipFill>
-                    <a:blip r:embed="rId64">
+                    <a:blip r:embed="rId65">
                       <a:extLst>
                         <a:ext uri="{28A0092B-C50C-407E-A947-70E740481C1C}">
                           <a14:useLocalDpi xmlns:a14="http://schemas.microsoft.com/office/drawing/2010/main" val="0"/>
@@ -26829,7 +27395,7 @@
                     </pic:cNvPicPr>
                   </pic:nvPicPr>
                   <pic:blipFill>
-                    <a:blip r:embed="rId65">
+                    <a:blip r:embed="rId66">
                       <a:extLst>
                         <a:ext uri="{28A0092B-C50C-407E-A947-70E740481C1C}">
                           <a14:useLocalDpi xmlns:a14="http://schemas.microsoft.com/office/drawing/2010/main" val="0"/>
@@ -26958,7 +27524,7 @@
                     <pic:cNvPicPr/>
                   </pic:nvPicPr>
                   <pic:blipFill>
-                    <a:blip r:embed="rId66"/>
+                    <a:blip r:embed="rId67"/>
                     <a:stretch>
                       <a:fillRect/>
                     </a:stretch>
@@ -27158,7 +27724,7 @@
                     </pic:cNvPicPr>
                   </pic:nvPicPr>
                   <pic:blipFill>
-                    <a:blip r:embed="rId67">
+                    <a:blip r:embed="rId68">
                       <a:extLst>
                         <a:ext uri="{28A0092B-C50C-407E-A947-70E740481C1C}">
                           <a14:useLocalDpi xmlns:a14="http://schemas.microsoft.com/office/drawing/2010/main" val="0"/>
@@ -27208,7 +27774,7 @@
                     </pic:cNvPicPr>
                   </pic:nvPicPr>
                   <pic:blipFill>
-                    <a:blip r:embed="rId68">
+                    <a:blip r:embed="rId69">
                       <a:extLst>
                         <a:ext uri="{28A0092B-C50C-407E-A947-70E740481C1C}">
                           <a14:useLocalDpi xmlns:a14="http://schemas.microsoft.com/office/drawing/2010/main" val="0"/>
@@ -31432,7 +31998,7 @@
       </w:pPr>
     </w:p>
     <w:sectPr>
-      <w:footerReference w:type="default" r:id="rId69"/>
+      <w:footerReference w:type="default" r:id="rId70"/>
       <w:pgSz w:w="9582" w:h="13551" w:code="9"/>
       <w:pgMar w:top="1134" w:right="1134" w:bottom="1134" w:left="1134" w:header="720" w:footer="561" w:gutter="0"/>
       <w:cols w:space="720"/>
@@ -31551,8 +32117,16 @@
         <w:rPr>
           <w:lang w:val="en-US"/>
         </w:rPr>
-        <w:t>Instead of colon I used the semi-colon ;</w:t>
-      </w:r>
+        <w:t>Instead of colon I used the semi-</w:t>
+      </w:r>
+      <w:proofErr w:type="gramStart"/>
+      <w:r>
+        <w:rPr>
+          <w:lang w:val="en-US"/>
+        </w:rPr>
+        <w:t>colon ;</w:t>
+      </w:r>
+      <w:proofErr w:type="gramEnd"/>
     </w:p>
   </w:comment>
   <w:comment w:id="21" w:author="Sulabh Sharma" w:date="2017-11-11T22:21:00Z" w:initials="SS">
@@ -31639,7 +32213,21 @@
         <w:rPr>
           <w:lang w:val="en-US"/>
         </w:rPr>
-        <w:t>As per grammarcheck there should be a hyphen</w:t>
+        <w:t xml:space="preserve">As per </w:t>
+      </w:r>
+      <w:proofErr w:type="spellStart"/>
+      <w:r>
+        <w:rPr>
+          <w:lang w:val="en-US"/>
+        </w:rPr>
+        <w:t>grammarcheck</w:t>
+      </w:r>
+      <w:proofErr w:type="spellEnd"/>
+      <w:r>
+        <w:rPr>
+          <w:lang w:val="en-US"/>
+        </w:rPr>
+        <w:t xml:space="preserve"> there should be a hyphen</w:t>
       </w:r>
     </w:p>
   </w:comment>
@@ -31661,8 +32249,16 @@
         <w:rPr>
           <w:lang w:val="en-US"/>
         </w:rPr>
-        <w:t>Stay instead of remain</w:t>
-      </w:r>
+        <w:t xml:space="preserve">Stay instead of </w:t>
+      </w:r>
+      <w:proofErr w:type="gramStart"/>
+      <w:r>
+        <w:rPr>
+          <w:lang w:val="en-US"/>
+        </w:rPr>
+        <w:t>remain</w:t>
+      </w:r>
+      <w:proofErr w:type="gramEnd"/>
     </w:p>
   </w:comment>
   <w:comment w:id="26" w:author="Sulabh Sharma" w:date="2017-11-11T22:31:00Z" w:initials="SS">
@@ -31881,7 +32477,21 @@
         <w:rPr>
           <w:lang w:val="en-US"/>
         </w:rPr>
-        <w:t>We will use.. and not make use of… similarly the simulator uses and not simulator make uses of</w:t>
+        <w:t xml:space="preserve">We will </w:t>
+      </w:r>
+      <w:proofErr w:type="gramStart"/>
+      <w:r>
+        <w:rPr>
+          <w:lang w:val="en-US"/>
+        </w:rPr>
+        <w:t>use..</w:t>
+      </w:r>
+      <w:proofErr w:type="gramEnd"/>
+      <w:r>
+        <w:rPr>
+          <w:lang w:val="en-US"/>
+        </w:rPr>
+        <w:t xml:space="preserve"> and not make use of… similarly the simulator uses and not simulator make uses of</w:t>
       </w:r>
     </w:p>
   </w:comment>
@@ -31987,11 +32597,19 @@
         </w:rPr>
         <w:annotationRef/>
       </w:r>
-      <w:r>
-        <w:rPr>
-          <w:lang w:val="en-US"/>
-        </w:rPr>
-        <w:t>Grammarcheck is suggesting it to change it to active voice however it is in double quotes that’s why I have not changed it.</w:t>
+      <w:proofErr w:type="spellStart"/>
+      <w:r>
+        <w:rPr>
+          <w:lang w:val="en-US"/>
+        </w:rPr>
+        <w:t>Grammarcheck</w:t>
+      </w:r>
+      <w:proofErr w:type="spellEnd"/>
+      <w:r>
+        <w:rPr>
+          <w:lang w:val="en-US"/>
+        </w:rPr>
+        <w:t xml:space="preserve"> is suggesting it to change it to active voice however it is in double quotes that’s why I have not changed it.</w:t>
       </w:r>
     </w:p>
   </w:comment>
@@ -32432,7 +33050,7 @@
       <w:rPr>
         <w:noProof/>
       </w:rPr>
-      <w:t>21</w:t>
+      <w:t>22</w:t>
     </w:r>
     <w:r>
       <w:fldChar w:fldCharType="end"/>
@@ -34263,7 +34881,6 @@
   <w:style w:type="character" w:default="1" w:styleId="DefaultParagraphFont">
     <w:name w:val="Default Paragraph Font"/>
     <w:uiPriority w:val="1"/>
-    <w:semiHidden/>
     <w:unhideWhenUsed/>
   </w:style>
   <w:style w:type="table" w:default="1" w:styleId="TableNormal">
@@ -40665,7 +41282,7 @@
 </file>
 
 <file path=customXml/itemProps1.xml><?xml version="1.0" encoding="utf-8"?>
-<ds:datastoreItem xmlns:ds="http://schemas.openxmlformats.org/officeDocument/2006/customXml" ds:itemID="{4618E3E2-FCC0-476C-85AE-999F6CBA279A}">
+<ds:datastoreItem xmlns:ds="http://schemas.openxmlformats.org/officeDocument/2006/customXml" ds:itemID="{CB4AB73B-9703-46BC-A60B-0AFF4C930546}">
   <ds:schemaRefs>
     <ds:schemaRef ds:uri="http://schemas.openxmlformats.org/officeDocument/2006/bibliography"/>
   </ds:schemaRefs>

</xml_diff>